<commit_message>
Aggiornamento documentazione e diario
</commit_message>
<xml_diff>
--- a/Documentazione/2018_I3dibello_doc_prog1.docx
+++ b/Documentazione/2018_I3dibello_doc_prog1.docx
@@ -6448,114 +6448,13 @@
     <w:p>
       <w:pPr>
         <w:pStyle w:val="Heading2"/>
-        <w:ind w:left="578" w:hanging="578"/>
-      </w:pPr>
-      <w:bookmarkStart w:id="7" w:name="_Toc491247133"/>
+      </w:pPr>
+      <w:bookmarkStart w:id="7" w:name="_Toc491247134"/>
       <w:r>
         <w:lastRenderedPageBreak/>
-        <w:t>Use case</w:t>
+        <w:t>Pianificazione</w:t>
       </w:r>
       <w:bookmarkEnd w:id="7"/>
-    </w:p>
-    <w:p>
-      <w:pPr>
-        <w:rPr>
-          <w:lang w:val="it-IT"/>
-        </w:rPr>
-      </w:pPr>
-      <w:r>
-        <w:rPr>
-          <w:lang w:val="it-IT"/>
-        </w:rPr>
-        <w:t xml:space="preserve">I casi d’uso rappresentano l’interazione tra i vari </w:t>
-      </w:r>
-      <w:r>
-        <w:rPr>
-          <w:lang w:val="it-IT"/>
-        </w:rPr>
-        <w:t>attori e le funzionalità</w:t>
-      </w:r>
-      <w:r>
-        <w:rPr>
-          <w:lang w:val="it-IT"/>
-        </w:rPr>
-        <w:t xml:space="preserve"> del prodotto</w:t>
-      </w:r>
-      <w:r>
-        <w:rPr>
-          <w:lang w:val="it-IT"/>
-        </w:rPr>
-        <w:t>.</w:t>
-      </w:r>
-    </w:p>
-    <w:p>
-      <w:pPr>
-        <w:rPr>
-          <w:lang w:val="it-IT"/>
-        </w:rPr>
-      </w:pPr>
-    </w:p>
-    <w:p>
-      <w:pPr>
-        <w:pStyle w:val="Heading2"/>
-      </w:pPr>
-      <w:bookmarkStart w:id="8" w:name="_Toc491247134"/>
-      <w:r>
-        <w:t>Pianificazione</w:t>
-      </w:r>
-      <w:bookmarkEnd w:id="8"/>
-    </w:p>
-    <w:p>
-      <w:pPr>
-        <w:rPr>
-          <w:lang w:val="it-IT"/>
-        </w:rPr>
-      </w:pPr>
-      <w:r>
-        <w:rPr>
-          <w:lang w:val="it-IT"/>
-        </w:rPr>
-        <w:t xml:space="preserve">Prima di stabilire una pianificazione bisogna avere almeno una vaga idea del modello di sviluppo che si intende adottare. </w:t>
-      </w:r>
-      <w:r>
-        <w:rPr>
-          <w:lang w:val="it-IT"/>
-        </w:rPr>
-        <w:t xml:space="preserve">In questa sezione bisognerà inserire il modello concettuale di sviluppo che si seguirà durante il progetto. </w:t>
-      </w:r>
-      <w:r>
-        <w:rPr>
-          <w:lang w:val="it-IT"/>
-        </w:rPr>
-        <w:t>Gli elementi di riferimento per una buona pianificazione derivano da una scomposizione top-down della problematica del progetto.</w:t>
-      </w:r>
-    </w:p>
-    <w:p>
-      <w:pPr>
-        <w:rPr>
-          <w:lang w:val="it-IT"/>
-        </w:rPr>
-      </w:pPr>
-    </w:p>
-    <w:p>
-      <w:pPr>
-        <w:rPr>
-          <w:lang w:val="it-IT"/>
-        </w:rPr>
-      </w:pPr>
-      <w:r>
-        <w:rPr>
-          <w:lang w:val="it-IT"/>
-        </w:rPr>
-        <w:t>La pianificazione può essere rappresentata mediante un diagramma di Gantt:</w:t>
-      </w:r>
-    </w:p>
-    <w:p>
-      <w:pPr>
-        <w:rPr>
-          <w:lang w:val="it-IT"/>
-        </w:rPr>
-      </w:pPr>
     </w:p>
     <w:tbl>
       <w:tblPr>
@@ -6591,9 +6490,9 @@
                 <w:lang w:val="en-US" w:eastAsia="en-US"/>
               </w:rPr>
               <w:drawing>
-                <wp:inline distT="0" distB="0" distL="0" distR="0" wp14:anchorId="3140EE17" wp14:editId="08F0527D">
-                  <wp:extent cx="6120130" cy="2530475"/>
-                  <wp:effectExtent l="0" t="0" r="0" b="3175"/>
+                <wp:inline distT="0" distB="0" distL="0" distR="0" wp14:anchorId="2E16EA8F" wp14:editId="72F04638">
+                  <wp:extent cx="6120130" cy="2146935"/>
+                  <wp:effectExtent l="0" t="0" r="0" b="5715"/>
                   <wp:docPr id="1" name="Picture 1"/>
                   <wp:cNvGraphicFramePr>
                     <a:graphicFrameLocks xmlns:a="http://schemas.openxmlformats.org/drawingml/2006/main" noChangeAspect="1"/>
@@ -6614,7 +6513,7 @@
                         <pic:spPr>
                           <a:xfrm>
                             <a:off x="0" y="0"/>
-                            <a:ext cx="6120130" cy="2530475"/>
+                            <a:ext cx="6120130" cy="2146935"/>
                           </a:xfrm>
                           <a:prstGeom prst="rect">
                             <a:avLst/>
@@ -6656,42 +6555,41 @@
               <w:fldChar w:fldCharType="end"/>
             </w:r>
             <w:r>
-              <w:t>: Esempio di diagramma di Gantt.</w:t>
-            </w:r>
-            <w:bookmarkStart w:id="9" w:name="_GoBack"/>
-            <w:bookmarkEnd w:id="9"/>
+              <w:t xml:space="preserve">: </w:t>
+            </w:r>
+            <w:r>
+              <w:t xml:space="preserve">Diagramma </w:t>
+            </w:r>
+            <w:r>
+              <w:t xml:space="preserve">di Gantt </w:t>
+            </w:r>
+            <w:r>
+              <w:t>preventivo del progetto</w:t>
+            </w:r>
           </w:p>
         </w:tc>
       </w:tr>
     </w:tbl>
     <w:p>
       <w:pPr>
-        <w:rPr>
-          <w:lang w:val="it-IT"/>
-        </w:rPr>
-      </w:pPr>
-    </w:p>
-    <w:p>
-      <w:pPr>
-        <w:rPr>
-          <w:lang w:val="it-IT"/>
-        </w:rPr>
-      </w:pPr>
-      <w:r>
-        <w:rPr>
-          <w:lang w:val="it-IT"/>
-        </w:rPr>
-        <w:t>Se si usano altri metodi di pianificazione (es scrum), dovranno apparire in questo capitolo.</w:t>
-      </w:r>
-    </w:p>
-    <w:p>
-      <w:pPr>
         <w:pStyle w:val="Heading2"/>
       </w:pPr>
-      <w:bookmarkStart w:id="10" w:name="_Toc491247135"/>
+      <w:bookmarkStart w:id="8" w:name="_Toc491247135"/>
       <w:r>
         <w:t>Analisi dei mezzi</w:t>
       </w:r>
+      <w:bookmarkEnd w:id="8"/>
+    </w:p>
+    <w:p>
+      <w:pPr>
+        <w:pStyle w:val="Heading3"/>
+      </w:pPr>
+      <w:bookmarkStart w:id="9" w:name="_Toc413411419"/>
+      <w:bookmarkStart w:id="10" w:name="_Toc491247136"/>
+      <w:r>
+        <w:t>Software</w:t>
+      </w:r>
+      <w:bookmarkEnd w:id="9"/>
       <w:bookmarkEnd w:id="10"/>
     </w:p>
     <w:p>
@@ -6704,42 +6602,178 @@
         <w:rPr>
           <w:lang w:val="it-IT"/>
         </w:rPr>
-        <w:t xml:space="preserve">Elencare e </w:t>
-      </w:r>
-      <w:r>
-        <w:rPr>
-          <w:u w:val="single"/>
-          <w:lang w:val="it-IT"/>
-        </w:rPr>
-        <w:t>descrivere</w:t>
-      </w:r>
-      <w:r>
-        <w:rPr>
-          <w:lang w:val="it-IT"/>
-        </w:rPr>
-        <w:t xml:space="preserve"> i </w:t>
-      </w:r>
-      <w:r>
-        <w:rPr>
-          <w:lang w:val="it-IT"/>
-        </w:rPr>
-        <w:t>mezzi disponibili pe</w:t>
-      </w:r>
-      <w:r>
-        <w:rPr>
-          <w:lang w:val="it-IT"/>
-        </w:rPr>
-        <w:t>r la realizzazione del progetto. Ricordarsi di sempre descrivere nel dettaglio le versioni e il modello di riferimento.</w:t>
+        <w:t>SDK, librerie, tools utilizzati pe</w:t>
+      </w:r>
+      <w:r>
+        <w:rPr>
+          <w:lang w:val="it-IT"/>
+        </w:rPr>
+        <w:t>r la realizzazione del progetto</w:t>
+      </w:r>
+      <w:r>
+        <w:rPr>
+          <w:lang w:val="it-IT"/>
+        </w:rPr>
+        <w:t xml:space="preserve"> e eventuali dipendenze</w:t>
+      </w:r>
+      <w:r>
+        <w:rPr>
+          <w:lang w:val="it-IT"/>
+        </w:rPr>
+        <w:t>.</w:t>
+      </w:r>
+    </w:p>
+    <w:p>
+      <w:pPr>
+        <w:rPr>
+          <w:lang w:val="it-IT"/>
+        </w:rPr>
+      </w:pPr>
+      <w:r>
+        <w:rPr>
+          <w:lang w:val="it-IT"/>
+        </w:rPr>
+        <w:t>Per la rea</w:t>
+      </w:r>
+      <w:r>
+        <w:rPr>
+          <w:lang w:val="it-IT"/>
+        </w:rPr>
+        <w:t>lizzazione di questo progetto verranno utilizzati i sequenti software</w:t>
+      </w:r>
+      <w:r>
+        <w:rPr>
+          <w:lang w:val="it-IT"/>
+        </w:rPr>
+        <w:t>:</w:t>
+      </w:r>
+    </w:p>
+    <w:p>
+      <w:pPr>
+        <w:pStyle w:val="ListParagraph"/>
+        <w:numPr>
+          <w:ilvl w:val="0"/>
+          <w:numId w:val="28"/>
+        </w:numPr>
+        <w:rPr>
+          <w:lang w:val="it-IT"/>
+        </w:rPr>
+      </w:pPr>
+      <w:r>
+        <w:rPr>
+          <w:lang w:val="it-IT"/>
+        </w:rPr>
+        <w:t>GanttProject</w:t>
+      </w:r>
+      <w:r>
+        <w:rPr>
+          <w:lang w:val="it-IT"/>
+        </w:rPr>
+        <w:t xml:space="preserve"> 2.8.5</w:t>
+      </w:r>
+    </w:p>
+    <w:p>
+      <w:pPr>
+        <w:pStyle w:val="ListParagraph"/>
+        <w:numPr>
+          <w:ilvl w:val="0"/>
+          <w:numId w:val="28"/>
+        </w:numPr>
+        <w:rPr>
+          <w:lang w:val="it-IT"/>
+        </w:rPr>
+      </w:pPr>
+      <w:r>
+        <w:rPr>
+          <w:lang w:val="it-IT"/>
+        </w:rPr>
+        <w:t>PhpStorm</w:t>
+      </w:r>
+      <w:r>
+        <w:rPr>
+          <w:lang w:val="it-IT"/>
+        </w:rPr>
+        <w:t xml:space="preserve"> 2018.1</w:t>
+      </w:r>
+    </w:p>
+    <w:p>
+      <w:pPr>
+        <w:pStyle w:val="ListParagraph"/>
+        <w:numPr>
+          <w:ilvl w:val="0"/>
+          <w:numId w:val="28"/>
+        </w:numPr>
+        <w:rPr>
+          <w:lang w:val="en-US"/>
+        </w:rPr>
+      </w:pPr>
+      <w:r>
+        <w:rPr>
+          <w:lang w:val="en-US"/>
+        </w:rPr>
+        <w:t xml:space="preserve">Webserver </w:t>
+      </w:r>
+      <w:proofErr w:type="spellStart"/>
+      <w:r>
+        <w:rPr>
+          <w:lang w:val="en-US"/>
+        </w:rPr>
+        <w:t>tramite</w:t>
+      </w:r>
+      <w:proofErr w:type="spellEnd"/>
+      <w:r>
+        <w:rPr>
+          <w:lang w:val="en-US"/>
+        </w:rPr>
+        <w:t xml:space="preserve"> Apache</w:t>
+      </w:r>
+      <w:r>
+        <w:rPr>
+          <w:lang w:val="en-US"/>
+        </w:rPr>
+        <w:t xml:space="preserve"> 2.4.27</w:t>
+      </w:r>
+      <w:r>
+        <w:rPr>
+          <w:lang w:val="en-US"/>
+        </w:rPr>
+        <w:t xml:space="preserve"> e </w:t>
+      </w:r>
+      <w:proofErr w:type="spellStart"/>
+      <w:r>
+        <w:rPr>
+          <w:lang w:val="en-US"/>
+        </w:rPr>
+        <w:t>Php</w:t>
+      </w:r>
+      <w:proofErr w:type="spellEnd"/>
+      <w:r>
+        <w:rPr>
+          <w:lang w:val="en-US"/>
+        </w:rPr>
+        <w:t xml:space="preserve"> </w:t>
+      </w:r>
+      <w:r>
+        <w:rPr>
+          <w:lang w:val="en-US"/>
+        </w:rPr>
+        <w:t>7.2.10</w:t>
+      </w:r>
+      <w:r>
+        <w:rPr>
+          <w:lang w:val="en-US"/>
+        </w:rPr>
+        <w:t xml:space="preserve"> VC15 x64 Thread Safe</w:t>
       </w:r>
     </w:p>
     <w:p>
       <w:pPr>
         <w:pStyle w:val="Heading3"/>
       </w:pPr>
-      <w:bookmarkStart w:id="11" w:name="_Toc413411419"/>
-      <w:bookmarkStart w:id="12" w:name="_Toc491247136"/>
-      <w:r>
-        <w:t>Software</w:t>
+      <w:bookmarkStart w:id="11" w:name="_Toc413411420"/>
+      <w:bookmarkStart w:id="12" w:name="_Toc491247137"/>
+      <w:r>
+        <w:t>Hardware</w:t>
       </w:r>
       <w:bookmarkEnd w:id="11"/>
       <w:bookmarkEnd w:id="12"/>
@@ -6754,89 +6788,111 @@
         <w:rPr>
           <w:lang w:val="it-IT"/>
         </w:rPr>
-        <w:t>SDK, librerie, tools utilizzati pe</w:t>
-      </w:r>
-      <w:r>
-        <w:rPr>
-          <w:lang w:val="it-IT"/>
-        </w:rPr>
-        <w:t>r la realizzazione del progetto</w:t>
-      </w:r>
-      <w:r>
-        <w:rPr>
-          <w:lang w:val="it-IT"/>
-        </w:rPr>
-        <w:t xml:space="preserve"> e eventuali dipendenze</w:t>
-      </w:r>
-      <w:r>
-        <w:rPr>
-          <w:lang w:val="it-IT"/>
-        </w:rPr>
-        <w:t>.</w:t>
-      </w:r>
-    </w:p>
-    <w:p>
-      <w:pPr>
-        <w:rPr>
-          <w:lang w:val="it-IT"/>
-        </w:rPr>
-      </w:pPr>
-    </w:p>
-    <w:p>
-      <w:pPr>
-        <w:rPr>
-          <w:lang w:val="it-IT"/>
-        </w:rPr>
-      </w:pPr>
-    </w:p>
-    <w:p>
-      <w:pPr>
-        <w:rPr>
-          <w:lang w:val="it-IT"/>
-        </w:rPr>
-      </w:pPr>
-    </w:p>
-    <w:p>
-      <w:pPr>
-        <w:pStyle w:val="Heading3"/>
-      </w:pPr>
-      <w:bookmarkStart w:id="13" w:name="_Toc413411420"/>
-      <w:bookmarkStart w:id="14" w:name="_Toc491247137"/>
-      <w:r>
-        <w:t>Hardware</w:t>
+        <w:t>Il prodotto potrà essere utilizzabile su qualsiasi dispositivo abile nella connessione ad una pagina web.</w:t>
+      </w:r>
+    </w:p>
+    <w:p>
+      <w:pPr>
+        <w:rPr>
+          <w:lang w:val="it-IT"/>
+        </w:rPr>
+      </w:pPr>
+      <w:r>
+        <w:rPr>
+          <w:lang w:val="it-IT"/>
+        </w:rPr>
+        <w:t>La macchina sulla quale sarà sviluppato il prodotto avrà queste specifiche:</w:t>
+      </w:r>
+    </w:p>
+    <w:p>
+      <w:pPr>
+        <w:pStyle w:val="ListParagraph"/>
+        <w:numPr>
+          <w:ilvl w:val="0"/>
+          <w:numId w:val="29"/>
+        </w:numPr>
+        <w:rPr>
+          <w:lang w:val="en-US"/>
+        </w:rPr>
+      </w:pPr>
+      <w:r>
+        <w:rPr>
+          <w:lang w:val="en-US"/>
+        </w:rPr>
+        <w:t xml:space="preserve">GPU: </w:t>
+      </w:r>
+      <w:proofErr w:type="spellStart"/>
+      <w:r>
+        <w:rPr>
+          <w:lang w:val="en-US"/>
+        </w:rPr>
+        <w:t>Nvidia</w:t>
+      </w:r>
+      <w:proofErr w:type="spellEnd"/>
+      <w:r>
+        <w:rPr>
+          <w:lang w:val="en-US"/>
+        </w:rPr>
+        <w:t xml:space="preserve"> GeForce GTX 1060 6GB</w:t>
+      </w:r>
+    </w:p>
+    <w:p>
+      <w:pPr>
+        <w:pStyle w:val="ListParagraph"/>
+        <w:numPr>
+          <w:ilvl w:val="0"/>
+          <w:numId w:val="29"/>
+        </w:numPr>
+        <w:rPr>
+          <w:lang w:val="it-IT"/>
+        </w:rPr>
+      </w:pPr>
+      <w:r>
+        <w:rPr>
+          <w:lang w:val="it-IT"/>
+        </w:rPr>
+        <w:t>RAM: 16 GB</w:t>
+      </w:r>
+    </w:p>
+    <w:p>
+      <w:pPr>
+        <w:pStyle w:val="ListParagraph"/>
+        <w:numPr>
+          <w:ilvl w:val="0"/>
+          <w:numId w:val="29"/>
+        </w:numPr>
+        <w:rPr>
+          <w:lang w:val="it-IT"/>
+        </w:rPr>
+      </w:pPr>
+      <w:r>
+        <w:rPr>
+          <w:lang w:val="it-IT"/>
+        </w:rPr>
+        <w:t>CPU: Intel Core i7 7700HQ 2.8GHz</w:t>
+      </w:r>
+    </w:p>
+    <w:p>
+      <w:pPr>
+        <w:pStyle w:val="Heading1"/>
+      </w:pPr>
+      <w:bookmarkStart w:id="13" w:name="_Toc429059808"/>
+      <w:bookmarkStart w:id="14" w:name="_Toc491247138"/>
+      <w:r>
+        <w:lastRenderedPageBreak/>
+        <w:t>Progettazione</w:t>
       </w:r>
       <w:bookmarkEnd w:id="13"/>
       <w:bookmarkEnd w:id="14"/>
     </w:p>
     <w:p>
       <w:pPr>
-        <w:rPr>
-          <w:lang w:val="it-IT"/>
-        </w:rPr>
-      </w:pPr>
-    </w:p>
-    <w:p>
-      <w:pPr>
-        <w:rPr>
-          <w:lang w:val="it-IT"/>
-        </w:rPr>
-      </w:pPr>
-      <w:r>
-        <w:rPr>
-          <w:lang w:val="it-IT"/>
-        </w:rPr>
-        <w:t>Su quale piattaforma dovrà essere eseguito il prodotto? Che hardware particolare è coinvolto nel progetto? Che particolarità e limitazioni presenta? Che hw sarà disponibile durante lo sviluppo?</w:t>
-      </w:r>
-    </w:p>
-    <w:p>
-      <w:pPr>
-        <w:pStyle w:val="Heading1"/>
-      </w:pPr>
-      <w:bookmarkStart w:id="15" w:name="_Toc429059808"/>
-      <w:bookmarkStart w:id="16" w:name="_Toc491247138"/>
-      <w:r>
-        <w:lastRenderedPageBreak/>
-        <w:t>Progettazione</w:t>
+        <w:pStyle w:val="Heading2"/>
+      </w:pPr>
+      <w:bookmarkStart w:id="15" w:name="_Toc429059809"/>
+      <w:bookmarkStart w:id="16" w:name="_Toc491247139"/>
+      <w:r>
+        <w:t>Design dell’architettura del sistema</w:t>
       </w:r>
       <w:bookmarkEnd w:id="15"/>
       <w:bookmarkEnd w:id="16"/>
@@ -6849,26 +6905,57 @@
       </w:pPr>
       <w:r>
         <w:rPr>
-          <w:lang w:val="it-IT"/>
-        </w:rPr>
-        <w:t>Questo capitolo descrive esaustivamente come deve essere realizzato il prodotto fin nei suoi dettagli. Una buona progettazione permette all’esecutore di evitare fraintendimenti e imprecisioni nell’implementazione del prodotto.</w:t>
-      </w:r>
-    </w:p>
-    <w:p>
-      <w:pPr>
-        <w:rPr>
-          <w:lang w:val="it-IT"/>
-        </w:rPr>
-      </w:pPr>
+          <w:noProof/>
+          <w:lang w:val="en-US" w:eastAsia="en-US"/>
+        </w:rPr>
+        <w:drawing>
+          <wp:inline distT="0" distB="0" distL="0" distR="0" wp14:anchorId="290768F2" wp14:editId="1BFAD73D">
+            <wp:extent cx="6120130" cy="2082800"/>
+            <wp:effectExtent l="0" t="0" r="0" b="0"/>
+            <wp:docPr id="4" name="Picture 4"/>
+            <wp:cNvGraphicFramePr>
+              <a:graphicFrameLocks xmlns:a="http://schemas.openxmlformats.org/drawingml/2006/main" noChangeAspect="1"/>
+            </wp:cNvGraphicFramePr>
+            <a:graphic xmlns:a="http://schemas.openxmlformats.org/drawingml/2006/main">
+              <a:graphicData uri="http://schemas.openxmlformats.org/drawingml/2006/picture">
+                <pic:pic xmlns:pic="http://schemas.openxmlformats.org/drawingml/2006/picture">
+                  <pic:nvPicPr>
+                    <pic:cNvPr id="1" name=""/>
+                    <pic:cNvPicPr/>
+                  </pic:nvPicPr>
+                  <pic:blipFill>
+                    <a:blip r:embed="rId9"/>
+                    <a:stretch>
+                      <a:fillRect/>
+                    </a:stretch>
+                  </pic:blipFill>
+                  <pic:spPr>
+                    <a:xfrm>
+                      <a:off x="0" y="0"/>
+                      <a:ext cx="6120130" cy="2082800"/>
+                    </a:xfrm>
+                    <a:prstGeom prst="rect">
+                      <a:avLst/>
+                    </a:prstGeom>
+                  </pic:spPr>
+                </pic:pic>
+              </a:graphicData>
+            </a:graphic>
+          </wp:inline>
+        </w:drawing>
+      </w:r>
     </w:p>
     <w:p>
       <w:pPr>
         <w:pStyle w:val="Heading2"/>
       </w:pPr>
-      <w:bookmarkStart w:id="17" w:name="_Toc429059809"/>
-      <w:bookmarkStart w:id="18" w:name="_Toc491247139"/>
-      <w:r>
-        <w:t>Design dell’architettura del sistema</w:t>
+      <w:bookmarkStart w:id="17" w:name="_Toc429059810"/>
+      <w:bookmarkStart w:id="18" w:name="_Toc491247140"/>
+      <w:r>
+        <w:t>Design dei dati</w:t>
+      </w:r>
+      <w:r>
+        <w:t xml:space="preserve"> e database</w:t>
       </w:r>
       <w:bookmarkEnd w:id="17"/>
       <w:bookmarkEnd w:id="18"/>
@@ -6883,138 +6970,89 @@
         <w:rPr>
           <w:lang w:val="it-IT"/>
         </w:rPr>
-        <w:t>Descrive:</w:t>
-      </w:r>
-    </w:p>
-    <w:p>
-      <w:pPr>
-        <w:numPr>
-          <w:ilvl w:val="0"/>
-          <w:numId w:val="10"/>
-        </w:numPr>
-        <w:rPr>
-          <w:lang w:val="it-IT"/>
-        </w:rPr>
-      </w:pPr>
-      <w:r>
-        <w:rPr>
-          <w:lang w:val="it-IT"/>
-        </w:rPr>
-        <w:t>La struttura del programma/sistema lo schema di rete...</w:t>
-      </w:r>
-    </w:p>
-    <w:p>
-      <w:pPr>
-        <w:numPr>
-          <w:ilvl w:val="0"/>
-          <w:numId w:val="10"/>
-        </w:numPr>
-        <w:rPr>
-          <w:lang w:val="it-IT"/>
-        </w:rPr>
-      </w:pPr>
-      <w:r>
-        <w:rPr>
-          <w:lang w:val="it-IT"/>
-        </w:rPr>
-        <w:t>G</w:t>
-      </w:r>
-      <w:r>
-        <w:rPr>
-          <w:lang w:val="it-IT"/>
-        </w:rPr>
-        <w:t>li o</w:t>
-      </w:r>
-      <w:r>
-        <w:rPr>
-          <w:lang w:val="it-IT"/>
-        </w:rPr>
-        <w:t>ggetti/moduli/componenti che lo compongono.</w:t>
-      </w:r>
-    </w:p>
-    <w:p>
-      <w:pPr>
-        <w:numPr>
-          <w:ilvl w:val="0"/>
-          <w:numId w:val="10"/>
-        </w:numPr>
-        <w:rPr>
-          <w:lang w:val="it-IT"/>
-        </w:rPr>
-      </w:pPr>
-      <w:r>
-        <w:rPr>
-          <w:lang w:val="it-IT"/>
-        </w:rPr>
-        <w:t>I</w:t>
-      </w:r>
-      <w:r>
-        <w:rPr>
-          <w:lang w:val="it-IT"/>
-        </w:rPr>
-        <w:t xml:space="preserve"> flussi di informazione in ingresso ed in uscita e le relative elaborazioni. Pu</w:t>
-      </w:r>
-      <w:r>
-        <w:rPr>
-          <w:lang w:val="it-IT"/>
-        </w:rPr>
-        <w:t>ò</w:t>
-      </w:r>
-      <w:r>
-        <w:rPr>
-          <w:lang w:val="it-IT"/>
-        </w:rPr>
-        <w:t xml:space="preserve"> utilizzare </w:t>
-      </w:r>
-      <w:r>
-        <w:rPr>
-          <w:i/>
-          <w:lang w:val="it-IT"/>
-        </w:rPr>
-        <w:t>diagrammi di flusso dei dati</w:t>
-      </w:r>
-      <w:r>
-        <w:rPr>
-          <w:lang w:val="it-IT"/>
-        </w:rPr>
-        <w:t xml:space="preserve"> (DFD).</w:t>
-      </w:r>
-    </w:p>
-    <w:p>
-      <w:pPr>
-        <w:numPr>
-          <w:ilvl w:val="0"/>
-          <w:numId w:val="10"/>
-        </w:numPr>
-        <w:rPr>
-          <w:lang w:val="it-IT"/>
-        </w:rPr>
-      </w:pPr>
-      <w:r>
-        <w:rPr>
-          <w:lang w:val="it-IT"/>
-        </w:rPr>
-        <w:t>Eventuale sitemap</w:t>
-      </w:r>
-    </w:p>
-    <w:p>
-      <w:pPr>
-        <w:rPr>
-          <w:lang w:val="it-IT"/>
-        </w:rPr>
-      </w:pPr>
+        <w:t>I dati verrano salvati all’interno dei file csv con questo schema:</w:t>
+      </w:r>
+    </w:p>
+    <w:p>
+      <w:pPr>
+        <w:rPr>
+          <w:rStyle w:val="IntenseEmphasis"/>
+        </w:rPr>
+      </w:pPr>
+      <w:r>
+        <w:rPr>
+          <w:rStyle w:val="IntenseEmphasis"/>
+        </w:rPr>
+        <w:t>id,nome,cognome,data di nascita,</w:t>
+      </w:r>
+      <w:r>
+        <w:rPr>
+          <w:rStyle w:val="IntenseEmphasis"/>
+        </w:rPr>
+        <w:t>numero civico, c</w:t>
+      </w:r>
+      <w:r>
+        <w:rPr>
+          <w:rStyle w:val="IntenseEmphasis"/>
+        </w:rPr>
+        <w:t>ittà,</w:t>
+      </w:r>
+      <w:r>
+        <w:rPr>
+          <w:rStyle w:val="IntenseEmphasis"/>
+        </w:rPr>
+        <w:t>NAP, numero di telefono, e</w:t>
+      </w:r>
+      <w:r>
+        <w:rPr>
+          <w:rStyle w:val="IntenseEmphasis"/>
+        </w:rPr>
+        <w:t>mail</w:t>
+      </w:r>
+      <w:r>
+        <w:rPr>
+          <w:rStyle w:val="IntenseEmphasis"/>
+        </w:rPr>
+        <w:t>, genere, hobby, professione</w:t>
+      </w:r>
+    </w:p>
+    <w:p>
+      <w:pPr>
+        <w:rPr>
+          <w:rStyle w:val="IntenseEmphasis"/>
+          <w:i w:val="0"/>
+          <w:color w:val="auto"/>
+          <w:lang w:val="it-IT"/>
+        </w:rPr>
+      </w:pPr>
+    </w:p>
+    <w:p>
+      <w:pPr>
+        <w:rPr>
+          <w:rStyle w:val="IntenseEmphasis"/>
+          <w:i w:val="0"/>
+          <w:color w:val="auto"/>
+          <w:lang w:val="it-IT"/>
+        </w:rPr>
+      </w:pPr>
+      <w:r>
+        <w:rPr>
+          <w:rStyle w:val="IntenseEmphasis"/>
+          <w:i w:val="0"/>
+          <w:color w:val="auto"/>
+          <w:lang w:val="it-IT"/>
+        </w:rPr>
+        <w:t>I dati all’interno del file csv saranno separati dal carattere ‘,’.</w:t>
+      </w:r>
     </w:p>
     <w:p>
       <w:pPr>
         <w:pStyle w:val="Heading2"/>
       </w:pPr>
-      <w:bookmarkStart w:id="19" w:name="_Toc429059810"/>
-      <w:bookmarkStart w:id="20" w:name="_Toc491247140"/>
-      <w:r>
-        <w:t>Design dei dati</w:t>
-      </w:r>
-      <w:r>
-        <w:t xml:space="preserve"> e database</w:t>
+      <w:bookmarkStart w:id="19" w:name="_Toc429059811"/>
+      <w:bookmarkStart w:id="20" w:name="_Toc491247141"/>
+      <w:r>
+        <w:t>Design delle interfacce</w:t>
       </w:r>
       <w:bookmarkEnd w:id="19"/>
       <w:bookmarkEnd w:id="20"/>
@@ -7029,49 +7067,23 @@
         <w:rPr>
           <w:lang w:val="it-IT"/>
         </w:rPr>
-        <w:t xml:space="preserve">Descrizione delle strutture di dati utilizzate dal programma in base agli attributi e le </w:t>
-      </w:r>
-      <w:r>
-        <w:rPr>
-          <w:lang w:val="it-IT"/>
-        </w:rPr>
-        <w:t>relazioni degli oggetti in uso.</w:t>
-      </w:r>
-    </w:p>
-    <w:p>
-      <w:pPr>
-        <w:rPr>
-          <w:lang w:val="it-IT"/>
-        </w:rPr>
-      </w:pPr>
-      <w:r>
-        <w:rPr>
-          <w:lang w:val="it-IT"/>
-        </w:rPr>
-        <w:t>Schema E-R, schema logico e descrizione.</w:t>
-      </w:r>
-    </w:p>
-    <w:p>
-      <w:pPr>
-        <w:rPr>
-          <w:lang w:val="it-IT"/>
-        </w:rPr>
-      </w:pPr>
-      <w:r>
-        <w:rPr>
-          <w:lang w:val="it-IT"/>
-        </w:rPr>
-        <w:t>Se il diagramma E-R viene modificato, sulla doc dovrà apparire l’ultima versione, mentre le vecchie saranno sui diari.</w:t>
+        <w:t>Descrizione delle interfacce interne ed esterne del sistema e dell’interfaccia utente. La progettazione delle interfacce è basata sulle informazioni rica</w:t>
+      </w:r>
+      <w:r>
+        <w:rPr>
+          <w:lang w:val="it-IT"/>
+        </w:rPr>
+        <w:t>vate durante la fase di analisi e realizzata tramite mockups.</w:t>
       </w:r>
     </w:p>
     <w:p>
       <w:pPr>
         <w:pStyle w:val="Heading2"/>
       </w:pPr>
-      <w:bookmarkStart w:id="21" w:name="_Toc429059811"/>
-      <w:bookmarkStart w:id="22" w:name="_Toc491247141"/>
-      <w:r>
-        <w:t>Design delle interfacce</w:t>
+      <w:bookmarkStart w:id="21" w:name="_Toc429059812"/>
+      <w:bookmarkStart w:id="22" w:name="_Toc491247142"/>
+      <w:r>
+        <w:t>Design procedurale</w:t>
       </w:r>
       <w:bookmarkEnd w:id="21"/>
       <w:bookmarkEnd w:id="22"/>
@@ -7086,26 +7098,15 @@
         <w:rPr>
           <w:lang w:val="it-IT"/>
         </w:rPr>
-        <w:t>Descrizione delle interfacce interne ed esterne del sistema e dell’interfaccia utente. La progettazione delle interfacce è basata sulle informazioni rica</w:t>
-      </w:r>
-      <w:r>
-        <w:rPr>
-          <w:lang w:val="it-IT"/>
-        </w:rPr>
-        <w:t>vate durante la fase di analisi e realizzata tramite mockups.</w:t>
-      </w:r>
-    </w:p>
-    <w:p>
-      <w:pPr>
-        <w:pStyle w:val="Heading2"/>
-      </w:pPr>
-      <w:bookmarkStart w:id="23" w:name="_Toc429059812"/>
-      <w:bookmarkStart w:id="24" w:name="_Toc491247142"/>
-      <w:r>
-        <w:t>Design procedurale</w:t>
-      </w:r>
-      <w:bookmarkEnd w:id="23"/>
-      <w:bookmarkEnd w:id="24"/>
+        <w:t>Diagramma di flusso!!!!!!!!!!!</w:t>
+      </w:r>
+    </w:p>
+    <w:p>
+      <w:pPr>
+        <w:rPr>
+          <w:lang w:val="it-IT"/>
+        </w:rPr>
+      </w:pPr>
     </w:p>
     <w:p>
       <w:pPr>
@@ -7255,6 +7256,8 @@
           <w:lang w:val="it-IT"/>
         </w:rPr>
       </w:pPr>
+      <w:bookmarkStart w:id="23" w:name="_GoBack"/>
+      <w:bookmarkEnd w:id="23"/>
     </w:p>
     <w:p>
       <w:pPr>
@@ -7273,74 +7276,74 @@
           <w:bottom w:val="single" w:sz="4" w:space="1" w:color="auto"/>
         </w:pBdr>
       </w:pPr>
-      <w:bookmarkStart w:id="25" w:name="_Toc461179222"/>
-      <w:bookmarkStart w:id="26" w:name="_Toc491247143"/>
+      <w:bookmarkStart w:id="24" w:name="_Toc461179222"/>
+      <w:bookmarkStart w:id="25" w:name="_Toc491247143"/>
       <w:r>
         <w:lastRenderedPageBreak/>
         <w:t>Implementazione</w:t>
       </w:r>
+      <w:bookmarkEnd w:id="24"/>
       <w:bookmarkEnd w:id="25"/>
+    </w:p>
+    <w:p>
+      <w:r>
+        <w:t>In questo capitolo dovrà essere mostrato come è stato realizzato il lavoro. Questa parte può differenziarsi dalla progettazione in quanto il risultato ottenuto non per forza può essere come era stato progettato.</w:t>
+      </w:r>
+    </w:p>
+    <w:p>
+      <w:r>
+        <w:t xml:space="preserve">Sulla base di queste informazioni il lavoro svolto dovrà essere riproducibile. </w:t>
+      </w:r>
+    </w:p>
+    <w:p>
+      <w:r>
+        <w:t>In questa parte è richiesto l’inserimento di codice sorgente/print screen di maschere solamente per quei passaggi particolarmente significativi e/o critici.</w:t>
+      </w:r>
+    </w:p>
+    <w:p>
+      <w:r>
+        <w:t>Inoltre dovranno essere descritte eventuali varianti di soluzione o scelte di prodotti con motivazione delle scelte.</w:t>
+      </w:r>
+    </w:p>
+    <w:p>
+      <w:r>
+        <w:t>Non deve apparire nessuna forma di guida d’uso di librerie o di componenti utilizzati. Eventualmente questa va allegata.</w:t>
+      </w:r>
+    </w:p>
+    <w:p>
+      <w:r>
+        <w:t>Per eventuali dettagli si possono inserire riferimenti ai diari.</w:t>
+      </w:r>
+    </w:p>
+    <w:p>
+      <w:pPr>
+        <w:pStyle w:val="Heading1"/>
+        <w:rPr>
+          <w:lang w:val="it-IT"/>
+        </w:rPr>
+      </w:pPr>
+      <w:bookmarkStart w:id="26" w:name="_Toc461179223"/>
+      <w:bookmarkStart w:id="27" w:name="_Toc491247144"/>
+      <w:r>
+        <w:rPr>
+          <w:lang w:val="it-IT"/>
+        </w:rPr>
+        <w:t>Test</w:t>
+      </w:r>
       <w:bookmarkEnd w:id="26"/>
-    </w:p>
-    <w:p>
-      <w:r>
-        <w:t>In questo capitolo dovrà essere mostrato come è stato realizzato il lavoro. Questa parte può differenziarsi dalla progettazione in quanto il risultato ottenuto non per forza può essere come era stato progettato.</w:t>
-      </w:r>
-    </w:p>
-    <w:p>
-      <w:r>
-        <w:t xml:space="preserve">Sulla base di queste informazioni il lavoro svolto dovrà essere riproducibile. </w:t>
-      </w:r>
-    </w:p>
-    <w:p>
-      <w:r>
-        <w:t>In questa parte è richiesto l’inserimento di codice sorgente/print screen di maschere solamente per quei passaggi particolarmente significativi e/o critici.</w:t>
-      </w:r>
-    </w:p>
-    <w:p>
-      <w:r>
-        <w:t>Inoltre dovranno essere descritte eventuali varianti di soluzione o scelte di prodotti con motivazione delle scelte.</w:t>
-      </w:r>
-    </w:p>
-    <w:p>
-      <w:r>
-        <w:t>Non deve apparire nessuna forma di guida d’uso di librerie o di componenti utilizzati. Eventualmente questa va allegata.</w:t>
-      </w:r>
-    </w:p>
-    <w:p>
-      <w:r>
-        <w:t>Per eventuali dettagli si possono inserire riferimenti ai diari.</w:t>
-      </w:r>
-    </w:p>
-    <w:p>
-      <w:pPr>
-        <w:pStyle w:val="Heading1"/>
-        <w:rPr>
-          <w:lang w:val="it-IT"/>
-        </w:rPr>
-      </w:pPr>
-      <w:bookmarkStart w:id="27" w:name="_Toc461179223"/>
-      <w:bookmarkStart w:id="28" w:name="_Toc491247144"/>
-      <w:r>
-        <w:rPr>
-          <w:lang w:val="it-IT"/>
-        </w:rPr>
-        <w:t>Test</w:t>
-      </w:r>
       <w:bookmarkEnd w:id="27"/>
+    </w:p>
+    <w:p>
+      <w:pPr>
+        <w:pStyle w:val="Heading2"/>
+      </w:pPr>
+      <w:bookmarkStart w:id="28" w:name="_Toc461179224"/>
+      <w:bookmarkStart w:id="29" w:name="_Toc491247145"/>
+      <w:r>
+        <w:t>Protocollo di test</w:t>
+      </w:r>
       <w:bookmarkEnd w:id="28"/>
-    </w:p>
-    <w:p>
-      <w:pPr>
-        <w:pStyle w:val="Heading2"/>
-      </w:pPr>
-      <w:bookmarkStart w:id="29" w:name="_Toc461179224"/>
-      <w:bookmarkStart w:id="30" w:name="_Toc491247145"/>
-      <w:r>
-        <w:t>Protocollo di test</w:t>
-      </w:r>
       <w:bookmarkEnd w:id="29"/>
-      <w:bookmarkEnd w:id="30"/>
     </w:p>
     <w:p>
       <w:pPr>
@@ -8374,13 +8377,13 @@
       <w:pPr>
         <w:pStyle w:val="Heading2"/>
       </w:pPr>
-      <w:bookmarkStart w:id="31" w:name="_Toc461179225"/>
-      <w:bookmarkStart w:id="32" w:name="_Toc491247146"/>
+      <w:bookmarkStart w:id="30" w:name="_Toc461179225"/>
+      <w:bookmarkStart w:id="31" w:name="_Toc491247146"/>
       <w:r>
         <w:t>Risultati test</w:t>
       </w:r>
+      <w:bookmarkEnd w:id="30"/>
       <w:bookmarkEnd w:id="31"/>
-      <w:bookmarkEnd w:id="32"/>
     </w:p>
     <w:p>
       <w:pPr>
@@ -8399,8 +8402,8 @@
       <w:pPr>
         <w:pStyle w:val="Heading2"/>
       </w:pPr>
-      <w:bookmarkStart w:id="33" w:name="_Toc461179226"/>
-      <w:bookmarkStart w:id="34" w:name="_Toc491247147"/>
+      <w:bookmarkStart w:id="32" w:name="_Toc461179226"/>
+      <w:bookmarkStart w:id="33" w:name="_Toc491247147"/>
       <w:r>
         <w:lastRenderedPageBreak/>
         <w:t>Mancanze</w:t>
@@ -8408,20 +8411,51 @@
       <w:r>
         <w:t>/limitazioni conosciute</w:t>
       </w:r>
+      <w:bookmarkEnd w:id="32"/>
       <w:bookmarkEnd w:id="33"/>
+    </w:p>
+    <w:p>
+      <w:pPr>
+        <w:rPr>
+          <w:lang w:val="it-IT"/>
+        </w:rPr>
+      </w:pPr>
+      <w:r>
+        <w:rPr>
+          <w:lang w:val="it-IT"/>
+        </w:rPr>
+        <w:t>Descrizione con motivazione di eventuali elementi mancanti o non completamente implementati, al di fuori dei test case. Non devono essere riportati gli errori e i problemi riscontrati e poi risolti durante il progetto.</w:t>
+      </w:r>
+    </w:p>
+    <w:p>
+      <w:pPr>
+        <w:pStyle w:val="Heading1"/>
+        <w:rPr>
+          <w:lang w:val="it-IT"/>
+        </w:rPr>
+      </w:pPr>
+      <w:bookmarkStart w:id="34" w:name="_Toc461179227"/>
+      <w:bookmarkStart w:id="35" w:name="_Toc491247148"/>
+      <w:r>
+        <w:rPr>
+          <w:lang w:val="it-IT"/>
+        </w:rPr>
+        <w:t>Consuntivo</w:t>
+      </w:r>
       <w:bookmarkEnd w:id="34"/>
-    </w:p>
-    <w:p>
-      <w:pPr>
-        <w:rPr>
-          <w:lang w:val="it-IT"/>
-        </w:rPr>
-      </w:pPr>
-      <w:r>
-        <w:rPr>
-          <w:lang w:val="it-IT"/>
-        </w:rPr>
-        <w:t>Descrizione con motivazione di eventuali elementi mancanti o non completamente implementati, al di fuori dei test case. Non devono essere riportati gli errori e i problemi riscontrati e poi risolti durante il progetto.</w:t>
+      <w:bookmarkEnd w:id="35"/>
+    </w:p>
+    <w:p>
+      <w:pPr>
+        <w:rPr>
+          <w:lang w:val="it-IT"/>
+        </w:rPr>
+      </w:pPr>
+      <w:r>
+        <w:rPr>
+          <w:lang w:val="it-IT"/>
+        </w:rPr>
+        <w:t>Consuntivo del tempo di lavoro effettivo e considerazioni riguardo le differenze rispetto alla pianificazione (cap 1.7) (ad esempio Gannt consuntivo).</w:t>
       </w:r>
     </w:p>
     <w:p>
@@ -8431,28 +8465,144 @@
           <w:lang w:val="it-IT"/>
         </w:rPr>
       </w:pPr>
-      <w:bookmarkStart w:id="35" w:name="_Toc461179227"/>
-      <w:bookmarkStart w:id="36" w:name="_Toc491247148"/>
-      <w:r>
-        <w:rPr>
-          <w:lang w:val="it-IT"/>
-        </w:rPr>
-        <w:t>Consuntivo</w:t>
-      </w:r>
-      <w:bookmarkEnd w:id="35"/>
+      <w:bookmarkStart w:id="36" w:name="_Toc461179228"/>
+      <w:bookmarkStart w:id="37" w:name="_Toc491247149"/>
+      <w:r>
+        <w:rPr>
+          <w:lang w:val="it-IT"/>
+        </w:rPr>
+        <w:t>Conclusioni</w:t>
+      </w:r>
       <w:bookmarkEnd w:id="36"/>
-    </w:p>
-    <w:p>
-      <w:pPr>
-        <w:rPr>
-          <w:lang w:val="it-IT"/>
-        </w:rPr>
-      </w:pPr>
-      <w:r>
-        <w:rPr>
-          <w:lang w:val="it-IT"/>
-        </w:rPr>
-        <w:t>Consuntivo del tempo di lavoro effettivo e considerazioni riguardo le differenze rispetto alla pianificazione (cap 1.7) (ad esempio Gannt consuntivo).</w:t>
+      <w:bookmarkEnd w:id="37"/>
+    </w:p>
+    <w:p>
+      <w:pPr>
+        <w:rPr>
+          <w:lang w:val="it-IT"/>
+        </w:rPr>
+      </w:pPr>
+      <w:r>
+        <w:rPr>
+          <w:lang w:val="it-IT"/>
+        </w:rPr>
+        <w:t>Quali sono le implicazioni della mia soluzione? Che impatto avrà?</w:t>
+      </w:r>
+      <w:r>
+        <w:rPr>
+          <w:lang w:val="it-IT"/>
+        </w:rPr>
+        <w:t xml:space="preserve"> Cambierà il mondo? È un successo importante? È </w:t>
+      </w:r>
+      <w:r>
+        <w:rPr>
+          <w:lang w:val="it-IT"/>
+        </w:rPr>
+        <w:t>solo un</w:t>
+      </w:r>
+      <w:r>
+        <w:rPr>
+          <w:lang w:val="it-IT"/>
+        </w:rPr>
+        <w:t>’</w:t>
+      </w:r>
+      <w:r>
+        <w:rPr>
+          <w:lang w:val="it-IT"/>
+        </w:rPr>
+        <w:t>aggiunta</w:t>
+      </w:r>
+      <w:r>
+        <w:rPr>
+          <w:lang w:val="it-IT"/>
+        </w:rPr>
+        <w:t xml:space="preserve"> marginale o</w:t>
+      </w:r>
+      <w:r>
+        <w:rPr>
+          <w:lang w:val="it-IT"/>
+        </w:rPr>
+        <w:t xml:space="preserve"> è semplicemente servita per scoprire che questo percorso è</w:t>
+      </w:r>
+      <w:r>
+        <w:rPr>
+          <w:lang w:val="it-IT"/>
+        </w:rPr>
+        <w:t xml:space="preserve"> stato</w:t>
+      </w:r>
+      <w:r>
+        <w:rPr>
+          <w:lang w:val="it-IT"/>
+        </w:rPr>
+        <w:t xml:space="preserve"> una perdita di tempo? I ris</w:t>
+      </w:r>
+      <w:r>
+        <w:rPr>
+          <w:lang w:val="it-IT"/>
+        </w:rPr>
+        <w:t xml:space="preserve">ultati ottenuti sono generali, </w:t>
+      </w:r>
+      <w:r>
+        <w:rPr>
+          <w:lang w:val="it-IT"/>
+        </w:rPr>
+        <w:t>facilmente generalizzabili o sono specifici di un caso particolare?</w:t>
+      </w:r>
+      <w:r>
+        <w:rPr>
+          <w:lang w:val="it-IT"/>
+        </w:rPr>
+        <w:t xml:space="preserve"> ecc</w:t>
+      </w:r>
+    </w:p>
+    <w:p>
+      <w:pPr>
+        <w:pStyle w:val="Heading2"/>
+      </w:pPr>
+      <w:bookmarkStart w:id="38" w:name="_Toc461179229"/>
+      <w:bookmarkStart w:id="39" w:name="_Toc491247150"/>
+      <w:r>
+        <w:t>Sviluppi futuri</w:t>
+      </w:r>
+      <w:bookmarkEnd w:id="38"/>
+      <w:bookmarkEnd w:id="39"/>
+    </w:p>
+    <w:p>
+      <w:pPr>
+        <w:rPr>
+          <w:lang w:val="it-IT"/>
+        </w:rPr>
+      </w:pPr>
+      <w:r>
+        <w:rPr>
+          <w:lang w:val="it-IT"/>
+        </w:rPr>
+        <w:t>Migliorie o estensioni che possono essere sviluppate sul prodotto.</w:t>
+      </w:r>
+    </w:p>
+    <w:p>
+      <w:pPr>
+        <w:pStyle w:val="Heading2"/>
+      </w:pPr>
+      <w:bookmarkStart w:id="40" w:name="_Toc461179230"/>
+      <w:bookmarkStart w:id="41" w:name="_Toc491247151"/>
+      <w:r>
+        <w:t>Considerazioni personali</w:t>
+      </w:r>
+      <w:bookmarkEnd w:id="40"/>
+      <w:bookmarkEnd w:id="41"/>
+    </w:p>
+    <w:p>
+      <w:pPr>
+        <w:rPr>
+          <w:lang w:val="it-IT"/>
+        </w:rPr>
+      </w:pPr>
+      <w:r>
+        <w:rPr>
+          <w:lang w:val="it-IT"/>
+        </w:rPr>
+        <w:t>Cosa ho imparato in questo progetto? ecc</w:t>
       </w:r>
     </w:p>
     <w:p>
@@ -8462,175 +8612,28 @@
           <w:lang w:val="it-IT"/>
         </w:rPr>
       </w:pPr>
-      <w:bookmarkStart w:id="37" w:name="_Toc461179228"/>
-      <w:bookmarkStart w:id="38" w:name="_Toc491247149"/>
-      <w:r>
-        <w:rPr>
-          <w:lang w:val="it-IT"/>
-        </w:rPr>
-        <w:t>Conclusioni</w:t>
-      </w:r>
-      <w:bookmarkEnd w:id="37"/>
-      <w:bookmarkEnd w:id="38"/>
-    </w:p>
-    <w:p>
-      <w:pPr>
-        <w:rPr>
-          <w:lang w:val="it-IT"/>
-        </w:rPr>
-      </w:pPr>
-      <w:r>
-        <w:rPr>
-          <w:lang w:val="it-IT"/>
-        </w:rPr>
-        <w:t>Quali sono le implicazioni della mia soluzione? Che impatto avrà?</w:t>
-      </w:r>
-      <w:r>
-        <w:rPr>
-          <w:lang w:val="it-IT"/>
-        </w:rPr>
-        <w:t xml:space="preserve"> Cambierà il mondo? È un successo importante? È </w:t>
-      </w:r>
-      <w:r>
-        <w:rPr>
-          <w:lang w:val="it-IT"/>
-        </w:rPr>
-        <w:t>solo un</w:t>
-      </w:r>
-      <w:r>
-        <w:rPr>
-          <w:lang w:val="it-IT"/>
-        </w:rPr>
-        <w:t>’</w:t>
-      </w:r>
-      <w:r>
-        <w:rPr>
-          <w:lang w:val="it-IT"/>
-        </w:rPr>
-        <w:t>aggiunta</w:t>
-      </w:r>
-      <w:r>
-        <w:rPr>
-          <w:lang w:val="it-IT"/>
-        </w:rPr>
-        <w:t xml:space="preserve"> marginale o</w:t>
-      </w:r>
-      <w:r>
-        <w:rPr>
-          <w:lang w:val="it-IT"/>
-        </w:rPr>
-        <w:t xml:space="preserve"> è semplicemente servita per scoprire che questo percorso è</w:t>
-      </w:r>
-      <w:r>
-        <w:rPr>
-          <w:lang w:val="it-IT"/>
-        </w:rPr>
-        <w:t xml:space="preserve"> stato</w:t>
-      </w:r>
-      <w:r>
-        <w:rPr>
-          <w:lang w:val="it-IT"/>
-        </w:rPr>
-        <w:t xml:space="preserve"> una perdita di tempo? I ris</w:t>
-      </w:r>
-      <w:r>
-        <w:rPr>
-          <w:lang w:val="it-IT"/>
-        </w:rPr>
-        <w:t xml:space="preserve">ultati ottenuti sono generali, </w:t>
-      </w:r>
-      <w:r>
-        <w:rPr>
-          <w:lang w:val="it-IT"/>
-        </w:rPr>
-        <w:t>facilmente generalizzabili o sono specifici di un caso particolare?</w:t>
-      </w:r>
-      <w:r>
-        <w:rPr>
-          <w:lang w:val="it-IT"/>
-        </w:rPr>
-        <w:t xml:space="preserve"> ecc</w:t>
-      </w:r>
+      <w:bookmarkStart w:id="42" w:name="_Toc461179231"/>
+      <w:bookmarkStart w:id="43" w:name="_Toc491247152"/>
+      <w:r>
+        <w:rPr>
+          <w:lang w:val="it-IT"/>
+        </w:rPr>
+        <w:t>Bibliografia</w:t>
+      </w:r>
+      <w:bookmarkEnd w:id="42"/>
+      <w:bookmarkEnd w:id="43"/>
     </w:p>
     <w:p>
       <w:pPr>
         <w:pStyle w:val="Heading2"/>
       </w:pPr>
-      <w:bookmarkStart w:id="39" w:name="_Toc461179229"/>
-      <w:bookmarkStart w:id="40" w:name="_Toc491247150"/>
-      <w:r>
-        <w:t>Sviluppi futuri</w:t>
-      </w:r>
-      <w:bookmarkEnd w:id="39"/>
-      <w:bookmarkEnd w:id="40"/>
-    </w:p>
-    <w:p>
-      <w:pPr>
-        <w:rPr>
-          <w:lang w:val="it-IT"/>
-        </w:rPr>
-      </w:pPr>
-      <w:r>
-        <w:rPr>
-          <w:lang w:val="it-IT"/>
-        </w:rPr>
-        <w:t>Migliorie o estensioni che possono essere sviluppate sul prodotto.</w:t>
-      </w:r>
-    </w:p>
-    <w:p>
-      <w:pPr>
-        <w:pStyle w:val="Heading2"/>
-      </w:pPr>
-      <w:bookmarkStart w:id="41" w:name="_Toc461179230"/>
-      <w:bookmarkStart w:id="42" w:name="_Toc491247151"/>
-      <w:r>
-        <w:t>Considerazioni personali</w:t>
-      </w:r>
-      <w:bookmarkEnd w:id="41"/>
-      <w:bookmarkEnd w:id="42"/>
-    </w:p>
-    <w:p>
-      <w:pPr>
-        <w:rPr>
-          <w:lang w:val="it-IT"/>
-        </w:rPr>
-      </w:pPr>
-      <w:r>
-        <w:rPr>
-          <w:lang w:val="it-IT"/>
-        </w:rPr>
-        <w:t>Cosa ho imparato in questo progetto? ecc</w:t>
-      </w:r>
-    </w:p>
-    <w:p>
-      <w:pPr>
-        <w:pStyle w:val="Heading1"/>
-        <w:rPr>
-          <w:lang w:val="it-IT"/>
-        </w:rPr>
-      </w:pPr>
-      <w:bookmarkStart w:id="43" w:name="_Toc461179231"/>
-      <w:bookmarkStart w:id="44" w:name="_Toc491247152"/>
-      <w:r>
-        <w:rPr>
-          <w:lang w:val="it-IT"/>
-        </w:rPr>
-        <w:t>Bibliografia</w:t>
-      </w:r>
-      <w:bookmarkEnd w:id="43"/>
+      <w:bookmarkStart w:id="44" w:name="_Toc461179232"/>
+      <w:bookmarkStart w:id="45" w:name="_Toc491247153"/>
+      <w:r>
+        <w:t>Bibliografia per articoli di riviste:</w:t>
+      </w:r>
       <w:bookmarkEnd w:id="44"/>
-    </w:p>
-    <w:p>
-      <w:pPr>
-        <w:pStyle w:val="Heading2"/>
-      </w:pPr>
-      <w:bookmarkStart w:id="45" w:name="_Toc461179232"/>
-      <w:bookmarkStart w:id="46" w:name="_Toc491247153"/>
-      <w:r>
-        <w:t>Bibliografia per articoli di riviste:</w:t>
-      </w:r>
       <w:bookmarkEnd w:id="45"/>
-      <w:bookmarkEnd w:id="46"/>
     </w:p>
     <w:p>
       <w:pPr>
@@ -8733,13 +8736,13 @@
       <w:pPr>
         <w:pStyle w:val="Heading2"/>
       </w:pPr>
-      <w:bookmarkStart w:id="47" w:name="_Toc461179233"/>
-      <w:bookmarkStart w:id="48" w:name="_Toc491247154"/>
+      <w:bookmarkStart w:id="46" w:name="_Toc461179233"/>
+      <w:bookmarkStart w:id="47" w:name="_Toc491247154"/>
       <w:r>
         <w:t>Bibliografia per libri</w:t>
       </w:r>
+      <w:bookmarkEnd w:id="46"/>
       <w:bookmarkEnd w:id="47"/>
-      <w:bookmarkEnd w:id="48"/>
     </w:p>
     <w:p>
       <w:pPr>
@@ -8853,13 +8856,13 @@
       <w:pPr>
         <w:pStyle w:val="Heading2"/>
       </w:pPr>
-      <w:bookmarkStart w:id="49" w:name="_Toc461179234"/>
-      <w:bookmarkStart w:id="50" w:name="_Toc491247155"/>
+      <w:bookmarkStart w:id="48" w:name="_Toc461179234"/>
+      <w:bookmarkStart w:id="49" w:name="_Toc491247155"/>
       <w:r>
         <w:t>Sitografia</w:t>
       </w:r>
+      <w:bookmarkEnd w:id="48"/>
       <w:bookmarkEnd w:id="49"/>
-      <w:bookmarkEnd w:id="50"/>
     </w:p>
     <w:p>
       <w:pPr>
@@ -8996,16 +8999,16 @@
           <w:lang w:val="it-IT"/>
         </w:rPr>
       </w:pPr>
-      <w:bookmarkStart w:id="51" w:name="_Toc461179235"/>
-      <w:bookmarkStart w:id="52" w:name="_Toc491247156"/>
+      <w:bookmarkStart w:id="50" w:name="_Toc461179235"/>
+      <w:bookmarkStart w:id="51" w:name="_Toc491247156"/>
       <w:r>
         <w:rPr>
           <w:lang w:val="it-IT"/>
         </w:rPr>
         <w:t>Allegati</w:t>
       </w:r>
+      <w:bookmarkEnd w:id="50"/>
       <w:bookmarkEnd w:id="51"/>
-      <w:bookmarkEnd w:id="52"/>
     </w:p>
     <w:p>
       <w:pPr>
@@ -9173,10 +9176,10 @@
       </w:pPr>
     </w:p>
     <w:sectPr>
-      <w:headerReference w:type="default" r:id="rId9"/>
-      <w:footerReference w:type="default" r:id="rId10"/>
-      <w:headerReference w:type="first" r:id="rId11"/>
-      <w:footerReference w:type="first" r:id="rId12"/>
+      <w:headerReference w:type="default" r:id="rId10"/>
+      <w:footerReference w:type="default" r:id="rId11"/>
+      <w:headerReference w:type="first" r:id="rId12"/>
+      <w:footerReference w:type="first" r:id="rId13"/>
       <w:pgSz w:w="11906" w:h="16838"/>
       <w:pgMar w:top="1985" w:right="1134" w:bottom="1418" w:left="1134" w:header="567" w:footer="567" w:gutter="0"/>
       <w:pgNumType w:start="1"/>
@@ -9213,7 +9216,10 @@
       <w:pStyle w:val="Footer"/>
     </w:pPr>
     <w:r>
-      <w:t>Pinco Pallino</w:t>
+      <w:t xml:space="preserve">Pinco </w:t>
+    </w:r>
+    <w:r>
+      <w:t>Pallino</w:t>
     </w:r>
     <w:r>
       <w:tab/>
@@ -9703,7 +9709,7 @@
               <w:noProof/>
               <w:snapToGrid w:val="0"/>
             </w:rPr>
-            <w:t>11</w:t>
+            <w:t>8</w:t>
           </w:r>
           <w:r>
             <w:rPr>
@@ -10009,7 +10015,16 @@
               <w:sz w:val="24"/>
               <w:szCs w:val="24"/>
             </w:rPr>
-            <w:t>Scuola Arti e Mestieri Trevano</w:t>
+            <w:t xml:space="preserve">Scuola </w:t>
+          </w:r>
+          <w:r>
+            <w:rPr>
+              <w:rFonts w:cs="Arial"/>
+              <w:b/>
+              <w:sz w:val="24"/>
+              <w:szCs w:val="24"/>
+            </w:rPr>
+            <w:t>Arti e Mestieri Trevano</w:t>
           </w:r>
         </w:p>
       </w:tc>
@@ -11563,6 +11578,119 @@
     </w:lvl>
   </w:abstractNum>
   <w:abstractNum w:abstractNumId="12" w15:restartNumberingAfterBreak="0">
+    <w:nsid w:val="49E342F5"/>
+    <w:multiLevelType w:val="hybridMultilevel"/>
+    <w:tmpl w:val="E402B4B8"/>
+    <w:lvl w:ilvl="0" w:tplc="04090001">
+      <w:start w:val="1"/>
+      <w:numFmt w:val="bullet"/>
+      <w:lvlText w:val=""/>
+      <w:lvlJc w:val="left"/>
+      <w:pPr>
+        <w:ind w:left="720" w:hanging="360"/>
+      </w:pPr>
+      <w:rPr>
+        <w:rFonts w:ascii="Symbol" w:hAnsi="Symbol" w:hint="default"/>
+      </w:rPr>
+    </w:lvl>
+    <w:lvl w:ilvl="1" w:tplc="04090003" w:tentative="1">
+      <w:start w:val="1"/>
+      <w:numFmt w:val="bullet"/>
+      <w:lvlText w:val="o"/>
+      <w:lvlJc w:val="left"/>
+      <w:pPr>
+        <w:ind w:left="1440" w:hanging="360"/>
+      </w:pPr>
+      <w:rPr>
+        <w:rFonts w:ascii="Courier New" w:hAnsi="Courier New" w:cs="Courier New" w:hint="default"/>
+      </w:rPr>
+    </w:lvl>
+    <w:lvl w:ilvl="2" w:tplc="04090005" w:tentative="1">
+      <w:start w:val="1"/>
+      <w:numFmt w:val="bullet"/>
+      <w:lvlText w:val=""/>
+      <w:lvlJc w:val="left"/>
+      <w:pPr>
+        <w:ind w:left="2160" w:hanging="360"/>
+      </w:pPr>
+      <w:rPr>
+        <w:rFonts w:ascii="Wingdings" w:hAnsi="Wingdings" w:hint="default"/>
+      </w:rPr>
+    </w:lvl>
+    <w:lvl w:ilvl="3" w:tplc="04090001" w:tentative="1">
+      <w:start w:val="1"/>
+      <w:numFmt w:val="bullet"/>
+      <w:lvlText w:val=""/>
+      <w:lvlJc w:val="left"/>
+      <w:pPr>
+        <w:ind w:left="2880" w:hanging="360"/>
+      </w:pPr>
+      <w:rPr>
+        <w:rFonts w:ascii="Symbol" w:hAnsi="Symbol" w:hint="default"/>
+      </w:rPr>
+    </w:lvl>
+    <w:lvl w:ilvl="4" w:tplc="04090003" w:tentative="1">
+      <w:start w:val="1"/>
+      <w:numFmt w:val="bullet"/>
+      <w:lvlText w:val="o"/>
+      <w:lvlJc w:val="left"/>
+      <w:pPr>
+        <w:ind w:left="3600" w:hanging="360"/>
+      </w:pPr>
+      <w:rPr>
+        <w:rFonts w:ascii="Courier New" w:hAnsi="Courier New" w:cs="Courier New" w:hint="default"/>
+      </w:rPr>
+    </w:lvl>
+    <w:lvl w:ilvl="5" w:tplc="04090005" w:tentative="1">
+      <w:start w:val="1"/>
+      <w:numFmt w:val="bullet"/>
+      <w:lvlText w:val=""/>
+      <w:lvlJc w:val="left"/>
+      <w:pPr>
+        <w:ind w:left="4320" w:hanging="360"/>
+      </w:pPr>
+      <w:rPr>
+        <w:rFonts w:ascii="Wingdings" w:hAnsi="Wingdings" w:hint="default"/>
+      </w:rPr>
+    </w:lvl>
+    <w:lvl w:ilvl="6" w:tplc="04090001" w:tentative="1">
+      <w:start w:val="1"/>
+      <w:numFmt w:val="bullet"/>
+      <w:lvlText w:val=""/>
+      <w:lvlJc w:val="left"/>
+      <w:pPr>
+        <w:ind w:left="5040" w:hanging="360"/>
+      </w:pPr>
+      <w:rPr>
+        <w:rFonts w:ascii="Symbol" w:hAnsi="Symbol" w:hint="default"/>
+      </w:rPr>
+    </w:lvl>
+    <w:lvl w:ilvl="7" w:tplc="04090003" w:tentative="1">
+      <w:start w:val="1"/>
+      <w:numFmt w:val="bullet"/>
+      <w:lvlText w:val="o"/>
+      <w:lvlJc w:val="left"/>
+      <w:pPr>
+        <w:ind w:left="5760" w:hanging="360"/>
+      </w:pPr>
+      <w:rPr>
+        <w:rFonts w:ascii="Courier New" w:hAnsi="Courier New" w:cs="Courier New" w:hint="default"/>
+      </w:rPr>
+    </w:lvl>
+    <w:lvl w:ilvl="8" w:tplc="04090005" w:tentative="1">
+      <w:start w:val="1"/>
+      <w:numFmt w:val="bullet"/>
+      <w:lvlText w:val=""/>
+      <w:lvlJc w:val="left"/>
+      <w:pPr>
+        <w:ind w:left="6480" w:hanging="360"/>
+      </w:pPr>
+      <w:rPr>
+        <w:rFonts w:ascii="Wingdings" w:hAnsi="Wingdings" w:hint="default"/>
+      </w:rPr>
+    </w:lvl>
+  </w:abstractNum>
+  <w:abstractNum w:abstractNumId="13" w15:restartNumberingAfterBreak="0">
     <w:nsid w:val="57C86EE7"/>
     <w:multiLevelType w:val="multilevel"/>
     <w:tmpl w:val="4DE6CDEC"/>
@@ -11711,7 +11839,7 @@
       </w:rPr>
     </w:lvl>
   </w:abstractNum>
-  <w:abstractNum w:abstractNumId="13" w15:restartNumberingAfterBreak="0">
+  <w:abstractNum w:abstractNumId="14" w15:restartNumberingAfterBreak="0">
     <w:nsid w:val="652809B9"/>
     <w:multiLevelType w:val="hybridMultilevel"/>
     <w:tmpl w:val="C10EC632"/>
@@ -11824,7 +11952,7 @@
       </w:rPr>
     </w:lvl>
   </w:abstractNum>
-  <w:abstractNum w:abstractNumId="14" w15:restartNumberingAfterBreak="0">
+  <w:abstractNum w:abstractNumId="15" w15:restartNumberingAfterBreak="0">
     <w:nsid w:val="66871ECE"/>
     <w:multiLevelType w:val="hybridMultilevel"/>
     <w:tmpl w:val="7F74FC56"/>
@@ -11940,7 +12068,7 @@
       </w:pPr>
     </w:lvl>
   </w:abstractNum>
-  <w:abstractNum w:abstractNumId="15" w15:restartNumberingAfterBreak="0">
+  <w:abstractNum w:abstractNumId="16" w15:restartNumberingAfterBreak="0">
     <w:nsid w:val="6ABE5228"/>
     <w:multiLevelType w:val="hybridMultilevel"/>
     <w:tmpl w:val="089EE6D8"/>
@@ -12056,7 +12184,7 @@
       </w:pPr>
     </w:lvl>
   </w:abstractNum>
-  <w:abstractNum w:abstractNumId="16" w15:restartNumberingAfterBreak="0">
+  <w:abstractNum w:abstractNumId="17" w15:restartNumberingAfterBreak="0">
     <w:nsid w:val="6C1D7334"/>
     <w:multiLevelType w:val="hybridMultilevel"/>
     <w:tmpl w:val="7F20929C"/>
@@ -12172,7 +12300,120 @@
       </w:pPr>
     </w:lvl>
   </w:abstractNum>
-  <w:abstractNum w:abstractNumId="17" w15:restartNumberingAfterBreak="0">
+  <w:abstractNum w:abstractNumId="18" w15:restartNumberingAfterBreak="0">
+    <w:nsid w:val="70C87591"/>
+    <w:multiLevelType w:val="hybridMultilevel"/>
+    <w:tmpl w:val="1AF8F268"/>
+    <w:lvl w:ilvl="0" w:tplc="04090001">
+      <w:start w:val="1"/>
+      <w:numFmt w:val="bullet"/>
+      <w:lvlText w:val=""/>
+      <w:lvlJc w:val="left"/>
+      <w:pPr>
+        <w:ind w:left="720" w:hanging="360"/>
+      </w:pPr>
+      <w:rPr>
+        <w:rFonts w:ascii="Symbol" w:hAnsi="Symbol" w:hint="default"/>
+      </w:rPr>
+    </w:lvl>
+    <w:lvl w:ilvl="1" w:tplc="04090003" w:tentative="1">
+      <w:start w:val="1"/>
+      <w:numFmt w:val="bullet"/>
+      <w:lvlText w:val="o"/>
+      <w:lvlJc w:val="left"/>
+      <w:pPr>
+        <w:ind w:left="1440" w:hanging="360"/>
+      </w:pPr>
+      <w:rPr>
+        <w:rFonts w:ascii="Courier New" w:hAnsi="Courier New" w:cs="Courier New" w:hint="default"/>
+      </w:rPr>
+    </w:lvl>
+    <w:lvl w:ilvl="2" w:tplc="04090005" w:tentative="1">
+      <w:start w:val="1"/>
+      <w:numFmt w:val="bullet"/>
+      <w:lvlText w:val=""/>
+      <w:lvlJc w:val="left"/>
+      <w:pPr>
+        <w:ind w:left="2160" w:hanging="360"/>
+      </w:pPr>
+      <w:rPr>
+        <w:rFonts w:ascii="Wingdings" w:hAnsi="Wingdings" w:hint="default"/>
+      </w:rPr>
+    </w:lvl>
+    <w:lvl w:ilvl="3" w:tplc="04090001" w:tentative="1">
+      <w:start w:val="1"/>
+      <w:numFmt w:val="bullet"/>
+      <w:lvlText w:val=""/>
+      <w:lvlJc w:val="left"/>
+      <w:pPr>
+        <w:ind w:left="2880" w:hanging="360"/>
+      </w:pPr>
+      <w:rPr>
+        <w:rFonts w:ascii="Symbol" w:hAnsi="Symbol" w:hint="default"/>
+      </w:rPr>
+    </w:lvl>
+    <w:lvl w:ilvl="4" w:tplc="04090003" w:tentative="1">
+      <w:start w:val="1"/>
+      <w:numFmt w:val="bullet"/>
+      <w:lvlText w:val="o"/>
+      <w:lvlJc w:val="left"/>
+      <w:pPr>
+        <w:ind w:left="3600" w:hanging="360"/>
+      </w:pPr>
+      <w:rPr>
+        <w:rFonts w:ascii="Courier New" w:hAnsi="Courier New" w:cs="Courier New" w:hint="default"/>
+      </w:rPr>
+    </w:lvl>
+    <w:lvl w:ilvl="5" w:tplc="04090005" w:tentative="1">
+      <w:start w:val="1"/>
+      <w:numFmt w:val="bullet"/>
+      <w:lvlText w:val=""/>
+      <w:lvlJc w:val="left"/>
+      <w:pPr>
+        <w:ind w:left="4320" w:hanging="360"/>
+      </w:pPr>
+      <w:rPr>
+        <w:rFonts w:ascii="Wingdings" w:hAnsi="Wingdings" w:hint="default"/>
+      </w:rPr>
+    </w:lvl>
+    <w:lvl w:ilvl="6" w:tplc="04090001" w:tentative="1">
+      <w:start w:val="1"/>
+      <w:numFmt w:val="bullet"/>
+      <w:lvlText w:val=""/>
+      <w:lvlJc w:val="left"/>
+      <w:pPr>
+        <w:ind w:left="5040" w:hanging="360"/>
+      </w:pPr>
+      <w:rPr>
+        <w:rFonts w:ascii="Symbol" w:hAnsi="Symbol" w:hint="default"/>
+      </w:rPr>
+    </w:lvl>
+    <w:lvl w:ilvl="7" w:tplc="04090003" w:tentative="1">
+      <w:start w:val="1"/>
+      <w:numFmt w:val="bullet"/>
+      <w:lvlText w:val="o"/>
+      <w:lvlJc w:val="left"/>
+      <w:pPr>
+        <w:ind w:left="5760" w:hanging="360"/>
+      </w:pPr>
+      <w:rPr>
+        <w:rFonts w:ascii="Courier New" w:hAnsi="Courier New" w:cs="Courier New" w:hint="default"/>
+      </w:rPr>
+    </w:lvl>
+    <w:lvl w:ilvl="8" w:tplc="04090005" w:tentative="1">
+      <w:start w:val="1"/>
+      <w:numFmt w:val="bullet"/>
+      <w:lvlText w:val=""/>
+      <w:lvlJc w:val="left"/>
+      <w:pPr>
+        <w:ind w:left="6480" w:hanging="360"/>
+      </w:pPr>
+      <w:rPr>
+        <w:rFonts w:ascii="Wingdings" w:hAnsi="Wingdings" w:hint="default"/>
+      </w:rPr>
+    </w:lvl>
+  </w:abstractNum>
+  <w:abstractNum w:abstractNumId="19" w15:restartNumberingAfterBreak="0">
     <w:nsid w:val="72904C79"/>
     <w:multiLevelType w:val="hybridMultilevel"/>
     <w:tmpl w:val="EB328896"/>
@@ -12312,7 +12553,7 @@
       </w:rPr>
     </w:lvl>
   </w:abstractNum>
-  <w:abstractNum w:abstractNumId="18" w15:restartNumberingAfterBreak="0">
+  <w:abstractNum w:abstractNumId="20" w15:restartNumberingAfterBreak="0">
     <w:nsid w:val="7ACC392C"/>
     <w:multiLevelType w:val="hybridMultilevel"/>
     <w:tmpl w:val="F282F7F0"/>
@@ -12452,7 +12693,7 @@
       </w:rPr>
     </w:lvl>
   </w:abstractNum>
-  <w:abstractNum w:abstractNumId="19" w15:restartNumberingAfterBreak="0">
+  <w:abstractNum w:abstractNumId="21" w15:restartNumberingAfterBreak="0">
     <w:nsid w:val="7CD54937"/>
     <w:multiLevelType w:val="hybridMultilevel"/>
     <w:tmpl w:val="1AB0305A"/>
@@ -12593,7 +12834,7 @@
     </w:lvl>
   </w:abstractNum>
   <w:num w:numId="1">
-    <w:abstractNumId w:val="12"/>
+    <w:abstractNumId w:val="13"/>
   </w:num>
   <w:num w:numId="2">
     <w:abstractNumId w:val="3"/>
@@ -12608,22 +12849,22 @@
     <w:abstractNumId w:val="4"/>
   </w:num>
   <w:num w:numId="6">
-    <w:abstractNumId w:val="14"/>
+    <w:abstractNumId w:val="15"/>
   </w:num>
   <w:num w:numId="7">
     <w:abstractNumId w:val="9"/>
   </w:num>
   <w:num w:numId="8">
-    <w:abstractNumId w:val="15"/>
+    <w:abstractNumId w:val="16"/>
   </w:num>
   <w:num w:numId="9">
     <w:abstractNumId w:val="0"/>
   </w:num>
   <w:num w:numId="10">
-    <w:abstractNumId w:val="17"/>
+    <w:abstractNumId w:val="19"/>
   </w:num>
   <w:num w:numId="11">
-    <w:abstractNumId w:val="18"/>
+    <w:abstractNumId w:val="20"/>
   </w:num>
   <w:num w:numId="12">
     <w:abstractNumId w:val="5"/>
@@ -12632,37 +12873,37 @@
     <w:abstractNumId w:val="2"/>
   </w:num>
   <w:num w:numId="14">
-    <w:abstractNumId w:val="19"/>
+    <w:abstractNumId w:val="21"/>
   </w:num>
   <w:num w:numId="15">
     <w:abstractNumId w:val="6"/>
   </w:num>
   <w:num w:numId="16">
-    <w:abstractNumId w:val="12"/>
+    <w:abstractNumId w:val="13"/>
   </w:num>
   <w:num w:numId="17">
-    <w:abstractNumId w:val="16"/>
+    <w:abstractNumId w:val="17"/>
   </w:num>
   <w:num w:numId="18">
-    <w:abstractNumId w:val="12"/>
+    <w:abstractNumId w:val="13"/>
   </w:num>
   <w:num w:numId="19">
-    <w:abstractNumId w:val="12"/>
+    <w:abstractNumId w:val="13"/>
   </w:num>
   <w:num w:numId="20">
-    <w:abstractNumId w:val="12"/>
+    <w:abstractNumId w:val="13"/>
   </w:num>
   <w:num w:numId="21">
-    <w:abstractNumId w:val="12"/>
+    <w:abstractNumId w:val="13"/>
   </w:num>
   <w:num w:numId="22">
-    <w:abstractNumId w:val="12"/>
+    <w:abstractNumId w:val="13"/>
   </w:num>
   <w:num w:numId="23">
-    <w:abstractNumId w:val="13"/>
+    <w:abstractNumId w:val="14"/>
   </w:num>
   <w:num w:numId="24">
-    <w:abstractNumId w:val="12"/>
+    <w:abstractNumId w:val="13"/>
   </w:num>
   <w:num w:numId="25">
     <w:abstractNumId w:val="7"/>
@@ -12672,6 +12913,12 @@
   </w:num>
   <w:num w:numId="27">
     <w:abstractNumId w:val="11"/>
+  </w:num>
+  <w:num w:numId="28">
+    <w:abstractNumId w:val="18"/>
+  </w:num>
+  <w:num w:numId="29">
+    <w:abstractNumId w:val="12"/>
   </w:num>
   <w:numIdMacAtCleanup w:val="14"/>
 </w:numbering>
@@ -13613,6 +13860,18 @@
       <w:contextualSpacing/>
     </w:pPr>
   </w:style>
+  <w:style w:type="character" w:styleId="IntenseEmphasis">
+    <w:name w:val="Intense Emphasis"/>
+    <w:basedOn w:val="DefaultParagraphFont"/>
+    <w:uiPriority w:val="21"/>
+    <w:qFormat/>
+    <w:rsid w:val="004D0488"/>
+    <w:rPr>
+      <w:i/>
+      <w:iCs/>
+      <w:color w:val="5B9BD5" w:themeColor="accent1"/>
+    </w:rPr>
+  </w:style>
 </w:styles>
 </file>
 
@@ -13882,7 +14141,7 @@
 </file>
 
 <file path=customXml/itemProps1.xml><?xml version="1.0" encoding="utf-8"?>
-<ds:datastoreItem xmlns:ds="http://schemas.openxmlformats.org/officeDocument/2006/customXml" ds:itemID="{D44216DE-0576-4387-895D-273F6A625DE5}">
+<ds:datastoreItem xmlns:ds="http://schemas.openxmlformats.org/officeDocument/2006/customXml" ds:itemID="{F1900B20-D9F6-4C71-933A-20B27E6E4006}">
   <ds:schemaRefs>
     <ds:schemaRef ds:uri="http://schemas.openxmlformats.org/officeDocument/2006/bibliography"/>
   </ds:schemaRefs>

</xml_diff>

<commit_message>
Aggiornamento diario e documentazione
</commit_message>
<xml_diff>
--- a/Documentazione/2018_I3dibello_doc_prog1.docx
+++ b/Documentazione/2018_I3dibello_doc_prog1.docx
@@ -6970,7 +6970,19 @@
         <w:rPr>
           <w:lang w:val="it-IT"/>
         </w:rPr>
-        <w:t>I dati verrano salvati all’interno dei file csv con questo schema:</w:t>
+        <w:t xml:space="preserve">I dati verrano salvati all’interno dei file csv </w:t>
+      </w:r>
+      <w:r>
+        <w:rPr>
+          <w:lang w:val="it-IT"/>
+        </w:rPr>
+        <w:t xml:space="preserve">globale </w:t>
+      </w:r>
+      <w:r>
+        <w:rPr>
+          <w:lang w:val="it-IT"/>
+        </w:rPr>
+        <w:t>con questo schema:</w:t>
       </w:r>
     </w:p>
     <w:p>
@@ -6983,7 +6995,19 @@
         <w:rPr>
           <w:rStyle w:val="IntenseEmphasis"/>
         </w:rPr>
-        <w:t>id,nome,cognome,data di nascita,</w:t>
+        <w:t>id,</w:t>
+      </w:r>
+      <w:r>
+        <w:rPr>
+          <w:rStyle w:val="IntenseEmphasis"/>
+        </w:rPr>
+        <w:t>data_registrazione,</w:t>
+      </w:r>
+      <w:r>
+        <w:rPr>
+          <w:rStyle w:val="IntenseEmphasis"/>
+        </w:rPr>
+        <w:t>nome,cognome,data di nascita,</w:t>
       </w:r>
       <w:r>
         <w:rPr>
@@ -7042,7 +7066,99 @@
           <w:color w:val="auto"/>
           <w:lang w:val="it-IT"/>
         </w:rPr>
+        <w:t>Invece i dati del file csv giornaliero verranno salvato con quest’altro schema molto simile:</w:t>
+      </w:r>
+    </w:p>
+    <w:p>
+      <w:pPr>
+        <w:rPr>
+          <w:rStyle w:val="IntenseEmphasis"/>
+        </w:rPr>
+      </w:pPr>
+      <w:r>
+        <w:rPr>
+          <w:rStyle w:val="IntenseEmphasis"/>
+        </w:rPr>
+        <w:t>id</w:t>
+      </w:r>
+      <w:r>
+        <w:rPr>
+          <w:rStyle w:val="IntenseEmphasis"/>
+        </w:rPr>
+        <w:t xml:space="preserve"> </w:t>
+      </w:r>
+      <w:r>
+        <w:rPr>
+          <w:rStyle w:val="IntenseEmphasis"/>
+        </w:rPr>
+        <w:t>nome,cognome,data di nascita,</w:t>
+      </w:r>
+      <w:r>
+        <w:rPr>
+          <w:rStyle w:val="IntenseEmphasis"/>
+        </w:rPr>
+        <w:t>numero civico, c</w:t>
+      </w:r>
+      <w:r>
+        <w:rPr>
+          <w:rStyle w:val="IntenseEmphasis"/>
+        </w:rPr>
+        <w:t>ittà,</w:t>
+      </w:r>
+      <w:r>
+        <w:rPr>
+          <w:rStyle w:val="IntenseEmphasis"/>
+        </w:rPr>
+        <w:t>NAP, numero di telefono, e</w:t>
+      </w:r>
+      <w:r>
+        <w:rPr>
+          <w:rStyle w:val="IntenseEmphasis"/>
+        </w:rPr>
+        <w:t>mail</w:t>
+      </w:r>
+      <w:r>
+        <w:rPr>
+          <w:rStyle w:val="IntenseEmphasis"/>
+        </w:rPr>
+        <w:t>, genere, hobby, professione</w:t>
+      </w:r>
+    </w:p>
+    <w:p>
+      <w:pPr>
+        <w:rPr>
+          <w:rStyle w:val="IntenseEmphasis"/>
+          <w:i w:val="0"/>
+          <w:color w:val="auto"/>
+        </w:rPr>
+      </w:pPr>
+    </w:p>
+    <w:p>
+      <w:pPr>
+        <w:rPr>
+          <w:rStyle w:val="IntenseEmphasis"/>
+          <w:i w:val="0"/>
+          <w:color w:val="auto"/>
+          <w:lang w:val="it-IT"/>
+        </w:rPr>
+      </w:pPr>
+      <w:r>
+        <w:rPr>
+          <w:rStyle w:val="IntenseEmphasis"/>
+          <w:i w:val="0"/>
+          <w:color w:val="auto"/>
+          <w:lang w:val="it-IT"/>
+        </w:rPr>
         <w:t>I dati all’interno del file csv saranno separati dal carattere ‘,’.</w:t>
+      </w:r>
+      <w:r>
+        <w:rPr>
+          <w:rStyle w:val="IntenseEmphasis"/>
+          <w:i w:val="0"/>
+          <w:color w:val="auto"/>
+          <w:lang w:val="it-IT"/>
+        </w:rPr>
+        <w:t xml:space="preserve"> Inoltre gli id dei dati salvati all’interno del file csv globale avranno il classico id incrementale e quindi non avranno nessuna relazione con gli id del file csv locale.</w:t>
       </w:r>
     </w:p>
     <w:p>
@@ -7067,197 +7183,385 @@
         <w:rPr>
           <w:lang w:val="it-IT"/>
         </w:rPr>
-        <w:t>Descrizione delle interfacce interne ed esterne del sistema e dell’interfaccia utente. La progettazione delle interfacce è basata sulle informazioni rica</w:t>
-      </w:r>
-      <w:r>
-        <w:rPr>
-          <w:lang w:val="it-IT"/>
-        </w:rPr>
-        <w:t>vate durante la fase di analisi e realizzata tramite mockups.</w:t>
-      </w:r>
+        <w:t>Home page:</w:t>
+      </w:r>
+    </w:p>
+    <w:p>
+      <w:pPr>
+        <w:rPr>
+          <w:lang w:val="it-IT"/>
+        </w:rPr>
+      </w:pPr>
+      <w:r>
+        <w:rPr>
+          <w:noProof/>
+          <w:lang w:val="en-US" w:eastAsia="en-US"/>
+        </w:rPr>
+        <w:drawing>
+          <wp:inline distT="0" distB="0" distL="0" distR="0" wp14:anchorId="54B24B06" wp14:editId="18A3753C">
+            <wp:extent cx="6120130" cy="2743200"/>
+            <wp:effectExtent l="0" t="0" r="0" b="0"/>
+            <wp:docPr id="6" name="Picture 6"/>
+            <wp:cNvGraphicFramePr>
+              <a:graphicFrameLocks xmlns:a="http://schemas.openxmlformats.org/drawingml/2006/main" noChangeAspect="1"/>
+            </wp:cNvGraphicFramePr>
+            <a:graphic xmlns:a="http://schemas.openxmlformats.org/drawingml/2006/main">
+              <a:graphicData uri="http://schemas.openxmlformats.org/drawingml/2006/picture">
+                <pic:pic xmlns:pic="http://schemas.openxmlformats.org/drawingml/2006/picture">
+                  <pic:nvPicPr>
+                    <pic:cNvPr id="1" name=""/>
+                    <pic:cNvPicPr/>
+                  </pic:nvPicPr>
+                  <pic:blipFill>
+                    <a:blip r:embed="rId10"/>
+                    <a:stretch>
+                      <a:fillRect/>
+                    </a:stretch>
+                  </pic:blipFill>
+                  <pic:spPr>
+                    <a:xfrm>
+                      <a:off x="0" y="0"/>
+                      <a:ext cx="6120130" cy="2743200"/>
+                    </a:xfrm>
+                    <a:prstGeom prst="rect">
+                      <a:avLst/>
+                    </a:prstGeom>
+                  </pic:spPr>
+                </pic:pic>
+              </a:graphicData>
+            </a:graphic>
+          </wp:inline>
+        </w:drawing>
+      </w:r>
+    </w:p>
+    <w:p>
+      <w:pPr>
+        <w:rPr>
+          <w:lang w:val="it-IT"/>
+        </w:rPr>
+      </w:pPr>
+      <w:r>
+        <w:rPr>
+          <w:lang w:val="it-IT"/>
+        </w:rPr>
+        <w:br w:type="page"/>
+      </w:r>
+    </w:p>
+    <w:p>
+      <w:pPr>
+        <w:rPr>
+          <w:lang w:val="it-IT"/>
+        </w:rPr>
+      </w:pPr>
+      <w:r>
+        <w:rPr>
+          <w:lang w:val="it-IT"/>
+        </w:rPr>
+        <w:lastRenderedPageBreak/>
+        <w:t>Pagina di registrazione:</w:t>
+      </w:r>
+    </w:p>
+    <w:p>
+      <w:pPr>
+        <w:rPr>
+          <w:lang w:val="it-IT"/>
+        </w:rPr>
+      </w:pPr>
+      <w:r>
+        <w:rPr>
+          <w:noProof/>
+          <w:lang w:val="en-US" w:eastAsia="en-US"/>
+        </w:rPr>
+        <w:drawing>
+          <wp:inline distT="0" distB="0" distL="0" distR="0" wp14:anchorId="3EC8B387" wp14:editId="4E66B506">
+            <wp:extent cx="6120130" cy="2753995"/>
+            <wp:effectExtent l="0" t="0" r="0" b="8255"/>
+            <wp:docPr id="7" name="Picture 7"/>
+            <wp:cNvGraphicFramePr>
+              <a:graphicFrameLocks xmlns:a="http://schemas.openxmlformats.org/drawingml/2006/main" noChangeAspect="1"/>
+            </wp:cNvGraphicFramePr>
+            <a:graphic xmlns:a="http://schemas.openxmlformats.org/drawingml/2006/main">
+              <a:graphicData uri="http://schemas.openxmlformats.org/drawingml/2006/picture">
+                <pic:pic xmlns:pic="http://schemas.openxmlformats.org/drawingml/2006/picture">
+                  <pic:nvPicPr>
+                    <pic:cNvPr id="1" name=""/>
+                    <pic:cNvPicPr/>
+                  </pic:nvPicPr>
+                  <pic:blipFill>
+                    <a:blip r:embed="rId11"/>
+                    <a:stretch>
+                      <a:fillRect/>
+                    </a:stretch>
+                  </pic:blipFill>
+                  <pic:spPr>
+                    <a:xfrm>
+                      <a:off x="0" y="0"/>
+                      <a:ext cx="6120130" cy="2753995"/>
+                    </a:xfrm>
+                    <a:prstGeom prst="rect">
+                      <a:avLst/>
+                    </a:prstGeom>
+                  </pic:spPr>
+                </pic:pic>
+              </a:graphicData>
+            </a:graphic>
+          </wp:inline>
+        </w:drawing>
+      </w:r>
+    </w:p>
+    <w:p>
+      <w:pPr>
+        <w:rPr>
+          <w:lang w:val="it-IT"/>
+        </w:rPr>
+      </w:pPr>
+    </w:p>
+    <w:p>
+      <w:pPr>
+        <w:rPr>
+          <w:lang w:val="it-IT"/>
+        </w:rPr>
+      </w:pPr>
+    </w:p>
+    <w:p>
+      <w:pPr>
+        <w:rPr>
+          <w:lang w:val="it-IT"/>
+        </w:rPr>
+      </w:pPr>
+    </w:p>
+    <w:p>
+      <w:pPr>
+        <w:rPr>
+          <w:lang w:val="it-IT"/>
+        </w:rPr>
+      </w:pPr>
+    </w:p>
+    <w:p>
+      <w:pPr>
+        <w:rPr>
+          <w:lang w:val="it-IT"/>
+        </w:rPr>
+      </w:pPr>
+    </w:p>
+    <w:p>
+      <w:pPr>
+        <w:rPr>
+          <w:lang w:val="it-IT"/>
+        </w:rPr>
+      </w:pPr>
+    </w:p>
+    <w:p>
+      <w:pPr>
+        <w:rPr>
+          <w:lang w:val="it-IT"/>
+        </w:rPr>
+      </w:pPr>
+    </w:p>
+    <w:p>
+      <w:pPr>
+        <w:rPr>
+          <w:lang w:val="it-IT"/>
+        </w:rPr>
+      </w:pPr>
+      <w:r>
+        <w:rPr>
+          <w:lang w:val="it-IT"/>
+        </w:rPr>
+        <w:t>Pagina di controllo per i dati inseriti:</w:t>
+      </w:r>
+    </w:p>
+    <w:p>
+      <w:pPr>
+        <w:rPr>
+          <w:lang w:val="it-IT"/>
+        </w:rPr>
+      </w:pPr>
+      <w:r>
+        <w:rPr>
+          <w:noProof/>
+          <w:lang w:val="en-US" w:eastAsia="en-US"/>
+        </w:rPr>
+        <w:drawing>
+          <wp:inline distT="0" distB="0" distL="0" distR="0" wp14:anchorId="382E5864" wp14:editId="69597786">
+            <wp:extent cx="6120130" cy="2754630"/>
+            <wp:effectExtent l="0" t="0" r="0" b="7620"/>
+            <wp:docPr id="8" name="Picture 8"/>
+            <wp:cNvGraphicFramePr>
+              <a:graphicFrameLocks xmlns:a="http://schemas.openxmlformats.org/drawingml/2006/main" noChangeAspect="1"/>
+            </wp:cNvGraphicFramePr>
+            <a:graphic xmlns:a="http://schemas.openxmlformats.org/drawingml/2006/main">
+              <a:graphicData uri="http://schemas.openxmlformats.org/drawingml/2006/picture">
+                <pic:pic xmlns:pic="http://schemas.openxmlformats.org/drawingml/2006/picture">
+                  <pic:nvPicPr>
+                    <pic:cNvPr id="1" name=""/>
+                    <pic:cNvPicPr/>
+                  </pic:nvPicPr>
+                  <pic:blipFill>
+                    <a:blip r:embed="rId12"/>
+                    <a:stretch>
+                      <a:fillRect/>
+                    </a:stretch>
+                  </pic:blipFill>
+                  <pic:spPr>
+                    <a:xfrm>
+                      <a:off x="0" y="0"/>
+                      <a:ext cx="6120130" cy="2754630"/>
+                    </a:xfrm>
+                    <a:prstGeom prst="rect">
+                      <a:avLst/>
+                    </a:prstGeom>
+                  </pic:spPr>
+                </pic:pic>
+              </a:graphicData>
+            </a:graphic>
+          </wp:inline>
+        </w:drawing>
+      </w:r>
+    </w:p>
+    <w:p>
+      <w:pPr>
+        <w:rPr>
+          <w:lang w:val="it-IT"/>
+        </w:rPr>
+      </w:pPr>
+      <w:r>
+        <w:rPr>
+          <w:lang w:val="it-IT"/>
+        </w:rPr>
+        <w:br w:type="page"/>
+      </w:r>
+    </w:p>
+    <w:p>
+      <w:pPr>
+        <w:rPr>
+          <w:lang w:val="it-IT"/>
+        </w:rPr>
+      </w:pPr>
+      <w:r>
+        <w:rPr>
+          <w:lang w:val="it-IT"/>
+        </w:rPr>
+        <w:lastRenderedPageBreak/>
+        <w:t>Pagina che mostra tutti i dati delle registrazioni giornaliere:</w:t>
+      </w:r>
+    </w:p>
+    <w:p>
+      <w:pPr>
+        <w:rPr>
+          <w:lang w:val="it-IT"/>
+        </w:rPr>
+      </w:pPr>
+      <w:r>
+        <w:rPr>
+          <w:noProof/>
+          <w:lang w:val="en-US" w:eastAsia="en-US"/>
+        </w:rPr>
+        <w:drawing>
+          <wp:inline distT="0" distB="0" distL="0" distR="0" wp14:anchorId="6E9913C9" wp14:editId="01310A8D">
+            <wp:extent cx="6120130" cy="2773045"/>
+            <wp:effectExtent l="0" t="0" r="0" b="8255"/>
+            <wp:docPr id="9" name="Picture 9"/>
+            <wp:cNvGraphicFramePr>
+              <a:graphicFrameLocks xmlns:a="http://schemas.openxmlformats.org/drawingml/2006/main" noChangeAspect="1"/>
+            </wp:cNvGraphicFramePr>
+            <a:graphic xmlns:a="http://schemas.openxmlformats.org/drawingml/2006/main">
+              <a:graphicData uri="http://schemas.openxmlformats.org/drawingml/2006/picture">
+                <pic:pic xmlns:pic="http://schemas.openxmlformats.org/drawingml/2006/picture">
+                  <pic:nvPicPr>
+                    <pic:cNvPr id="1" name=""/>
+                    <pic:cNvPicPr/>
+                  </pic:nvPicPr>
+                  <pic:blipFill>
+                    <a:blip r:embed="rId13"/>
+                    <a:stretch>
+                      <a:fillRect/>
+                    </a:stretch>
+                  </pic:blipFill>
+                  <pic:spPr>
+                    <a:xfrm>
+                      <a:off x="0" y="0"/>
+                      <a:ext cx="6120130" cy="2773045"/>
+                    </a:xfrm>
+                    <a:prstGeom prst="rect">
+                      <a:avLst/>
+                    </a:prstGeom>
+                  </pic:spPr>
+                </pic:pic>
+              </a:graphicData>
+            </a:graphic>
+          </wp:inline>
+        </w:drawing>
+      </w:r>
+    </w:p>
+    <w:p>
+      <w:pPr>
+        <w:rPr>
+          <w:lang w:val="it-IT"/>
+        </w:rPr>
+      </w:pPr>
+      <w:bookmarkStart w:id="21" w:name="_GoBack"/>
+      <w:bookmarkEnd w:id="21"/>
     </w:p>
     <w:p>
       <w:pPr>
         <w:pStyle w:val="Heading2"/>
       </w:pPr>
-      <w:bookmarkStart w:id="21" w:name="_Toc429059812"/>
-      <w:bookmarkStart w:id="22" w:name="_Toc491247142"/>
+      <w:bookmarkStart w:id="22" w:name="_Toc429059812"/>
+      <w:bookmarkStart w:id="23" w:name="_Toc491247142"/>
       <w:r>
         <w:t>Design procedurale</w:t>
       </w:r>
-      <w:bookmarkEnd w:id="21"/>
       <w:bookmarkEnd w:id="22"/>
-    </w:p>
-    <w:p>
-      <w:pPr>
-        <w:rPr>
-          <w:lang w:val="it-IT"/>
-        </w:rPr>
-      </w:pPr>
-      <w:r>
-        <w:rPr>
-          <w:lang w:val="it-IT"/>
-        </w:rPr>
-        <w:t>Diagramma di flusso!!!!!!!!!!!</w:t>
-      </w:r>
-    </w:p>
-    <w:p>
-      <w:pPr>
-        <w:rPr>
-          <w:lang w:val="it-IT"/>
-        </w:rPr>
-      </w:pPr>
-    </w:p>
-    <w:p>
-      <w:pPr>
-        <w:rPr>
-          <w:lang w:val="it-IT"/>
-        </w:rPr>
-      </w:pPr>
-      <w:r>
-        <w:rPr>
-          <w:lang w:val="it-IT"/>
-        </w:rPr>
-        <w:t xml:space="preserve">Descrive i concetti </w:t>
-      </w:r>
-      <w:r>
-        <w:rPr>
-          <w:lang w:val="it-IT"/>
-        </w:rPr>
-        <w:t>dettagliati dell’architettura/sviluppo</w:t>
-      </w:r>
-      <w:r>
-        <w:rPr>
-          <w:lang w:val="it-IT"/>
-        </w:rPr>
-        <w:t xml:space="preserve"> utilizzando ad esempio:</w:t>
-      </w:r>
-    </w:p>
-    <w:p>
-      <w:pPr>
-        <w:numPr>
-          <w:ilvl w:val="0"/>
-          <w:numId w:val="11"/>
-        </w:numPr>
-        <w:rPr>
-          <w:lang w:val="it-IT"/>
-        </w:rPr>
-      </w:pPr>
-      <w:r>
-        <w:rPr>
-          <w:lang w:val="it-IT"/>
-        </w:rPr>
-        <w:t>Diagrammi di flusso e Nassi.</w:t>
-      </w:r>
-    </w:p>
-    <w:p>
-      <w:pPr>
-        <w:numPr>
-          <w:ilvl w:val="0"/>
-          <w:numId w:val="11"/>
-        </w:numPr>
-        <w:rPr>
-          <w:lang w:val="it-IT"/>
-        </w:rPr>
-      </w:pPr>
-      <w:r>
-        <w:rPr>
-          <w:lang w:val="it-IT"/>
-        </w:rPr>
-        <w:t>Tabelle.</w:t>
-      </w:r>
-    </w:p>
-    <w:p>
-      <w:pPr>
-        <w:numPr>
-          <w:ilvl w:val="0"/>
-          <w:numId w:val="11"/>
-        </w:numPr>
-        <w:rPr>
-          <w:lang w:val="it-IT"/>
-        </w:rPr>
-      </w:pPr>
-      <w:r>
-        <w:rPr>
-          <w:lang w:val="it-IT"/>
-        </w:rPr>
-        <w:t>Classi e metodi.</w:t>
-      </w:r>
-    </w:p>
-    <w:p>
-      <w:pPr>
-        <w:numPr>
-          <w:ilvl w:val="0"/>
-          <w:numId w:val="11"/>
-        </w:numPr>
-        <w:rPr>
-          <w:lang w:val="it-IT"/>
-        </w:rPr>
-      </w:pPr>
-      <w:r>
-        <w:rPr>
-          <w:lang w:val="it-IT"/>
-        </w:rPr>
-        <w:t>Tabelle di routing</w:t>
-      </w:r>
-    </w:p>
-    <w:p>
-      <w:pPr>
-        <w:numPr>
-          <w:ilvl w:val="0"/>
-          <w:numId w:val="11"/>
-        </w:numPr>
-        <w:rPr>
-          <w:lang w:val="it-IT"/>
-        </w:rPr>
-      </w:pPr>
-      <w:r>
-        <w:rPr>
-          <w:lang w:val="it-IT"/>
-        </w:rPr>
-        <w:t>Diritti di accesso a condivisioni …</w:t>
-      </w:r>
-    </w:p>
-    <w:p>
-      <w:pPr>
-        <w:rPr>
-          <w:lang w:val="it-IT"/>
-        </w:rPr>
-      </w:pPr>
-    </w:p>
-    <w:p>
-      <w:pPr>
-        <w:rPr>
-          <w:lang w:val="it-IT"/>
-        </w:rPr>
-      </w:pPr>
-      <w:r>
-        <w:rPr>
-          <w:lang w:val="it-IT"/>
-        </w:rPr>
-        <w:t>Questi</w:t>
-      </w:r>
-      <w:r>
-        <w:rPr>
-          <w:lang w:val="it-IT"/>
-        </w:rPr>
-        <w:t xml:space="preserve"> documenti permetteranno di rappresentare i dettagli procedurali </w:t>
-      </w:r>
-      <w:r>
-        <w:rPr>
-          <w:lang w:val="it-IT"/>
-        </w:rPr>
-        <w:t>per la realizzazione del prodotto.</w:t>
-      </w:r>
-    </w:p>
-    <w:p>
-      <w:pPr>
-        <w:rPr>
-          <w:lang w:val="it-IT"/>
-        </w:rPr>
-      </w:pPr>
-      <w:bookmarkStart w:id="23" w:name="_GoBack"/>
       <w:bookmarkEnd w:id="23"/>
+    </w:p>
+    <w:p>
+      <w:pPr>
+        <w:rPr>
+          <w:lang w:val="it-IT"/>
+        </w:rPr>
+      </w:pPr>
+      <w:r>
+        <w:rPr>
+          <w:noProof/>
+          <w:lang w:val="en-US" w:eastAsia="en-US"/>
+        </w:rPr>
+        <w:drawing>
+          <wp:inline distT="0" distB="0" distL="0" distR="0" wp14:anchorId="4670C708" wp14:editId="3CB36DCC">
+            <wp:extent cx="6120130" cy="3559175"/>
+            <wp:effectExtent l="0" t="0" r="0" b="3175"/>
+            <wp:docPr id="5" name="Picture 5"/>
+            <wp:cNvGraphicFramePr>
+              <a:graphicFrameLocks xmlns:a="http://schemas.openxmlformats.org/drawingml/2006/main" noChangeAspect="1"/>
+            </wp:cNvGraphicFramePr>
+            <a:graphic xmlns:a="http://schemas.openxmlformats.org/drawingml/2006/main">
+              <a:graphicData uri="http://schemas.openxmlformats.org/drawingml/2006/picture">
+                <pic:pic xmlns:pic="http://schemas.openxmlformats.org/drawingml/2006/picture">
+                  <pic:nvPicPr>
+                    <pic:cNvPr id="1" name=""/>
+                    <pic:cNvPicPr/>
+                  </pic:nvPicPr>
+                  <pic:blipFill>
+                    <a:blip r:embed="rId14"/>
+                    <a:stretch>
+                      <a:fillRect/>
+                    </a:stretch>
+                  </pic:blipFill>
+                  <pic:spPr>
+                    <a:xfrm>
+                      <a:off x="0" y="0"/>
+                      <a:ext cx="6120130" cy="3559175"/>
+                    </a:xfrm>
+                    <a:prstGeom prst="rect">
+                      <a:avLst/>
+                    </a:prstGeom>
+                  </pic:spPr>
+                </pic:pic>
+              </a:graphicData>
+            </a:graphic>
+          </wp:inline>
+        </w:drawing>
+      </w:r>
     </w:p>
     <w:p>
       <w:pPr>
@@ -9176,10 +9480,10 @@
       </w:pPr>
     </w:p>
     <w:sectPr>
-      <w:headerReference w:type="default" r:id="rId10"/>
-      <w:footerReference w:type="default" r:id="rId11"/>
-      <w:headerReference w:type="first" r:id="rId12"/>
-      <w:footerReference w:type="first" r:id="rId13"/>
+      <w:headerReference w:type="default" r:id="rId15"/>
+      <w:footerReference w:type="default" r:id="rId16"/>
+      <w:headerReference w:type="first" r:id="rId17"/>
+      <w:footerReference w:type="first" r:id="rId18"/>
       <w:pgSz w:w="11906" w:h="16838"/>
       <w:pgMar w:top="1985" w:right="1134" w:bottom="1418" w:left="1134" w:header="567" w:footer="567" w:gutter="0"/>
       <w:pgNumType w:start="1"/>
@@ -9216,10 +9520,7 @@
       <w:pStyle w:val="Footer"/>
     </w:pPr>
     <w:r>
-      <w:t xml:space="preserve">Pinco </w:t>
-    </w:r>
-    <w:r>
-      <w:t>Pallino</w:t>
+      <w:t>Luca Di Bello</w:t>
     </w:r>
     <w:r>
       <w:tab/>
@@ -9709,7 +10010,7 @@
               <w:noProof/>
               <w:snapToGrid w:val="0"/>
             </w:rPr>
-            <w:t>8</w:t>
+            <w:t>10</w:t>
           </w:r>
           <w:r>
             <w:rPr>
@@ -9752,7 +10053,7 @@
               <w:noProof/>
               <w:snapToGrid w:val="0"/>
             </w:rPr>
-            <w:t>11</w:t>
+            <w:t>13</w:t>
           </w:r>
           <w:r>
             <w:rPr>
@@ -10015,16 +10316,7 @@
               <w:sz w:val="24"/>
               <w:szCs w:val="24"/>
             </w:rPr>
-            <w:t xml:space="preserve">Scuola </w:t>
-          </w:r>
-          <w:r>
-            <w:rPr>
-              <w:rFonts w:cs="Arial"/>
-              <w:b/>
-              <w:sz w:val="24"/>
-              <w:szCs w:val="24"/>
-            </w:rPr>
-            <w:t>Arti e Mestieri Trevano</w:t>
+            <w:t>Scuola Arti e Mestieri Trevano</w:t>
           </w:r>
         </w:p>
       </w:tc>
@@ -14141,7 +14433,7 @@
 </file>
 
 <file path=customXml/itemProps1.xml><?xml version="1.0" encoding="utf-8"?>
-<ds:datastoreItem xmlns:ds="http://schemas.openxmlformats.org/officeDocument/2006/customXml" ds:itemID="{F1900B20-D9F6-4C71-933A-20B27E6E4006}">
+<ds:datastoreItem xmlns:ds="http://schemas.openxmlformats.org/officeDocument/2006/customXml" ds:itemID="{92053C00-344D-4A97-91F4-C854F05B7390}">
   <ds:schemaRefs>
     <ds:schemaRef ds:uri="http://schemas.openxmlformats.org/officeDocument/2006/bibliography"/>
   </ds:schemaRefs>

</xml_diff>